<commit_message>
add topic_02 to report file
</commit_message>
<xml_diff>
--- a/TP-KB-242-Vladyslav-Hubar-lpr.docx
+++ b/TP-KB-242-Vladyslav-Hubar-lpr.docx
@@ -49,6 +49,7 @@
           <w:lang w:val="uk-UA"/>
         </w:rPr>
       </w:pPr>
+      <w:bookmarkStart w:id="0" w:name="_Hlk209867058"/>
       <w:r>
         <w:rPr>
           <w:lang w:val="uk-UA"/>
@@ -83,6 +84,7 @@
         <w:t>Під час виконання практичного завдання до Теми №1 було надано варіанти рішення до наступних задач:</w:t>
       </w:r>
     </w:p>
+    <w:bookmarkEnd w:id="0"/>
     <w:p>
       <w:pPr>
         <w:ind w:firstLine="709"/>
@@ -156,6 +158,7 @@
       </w:pPr>
       <w:r>
         <w:rPr>
+          <w:noProof/>
           <w:lang w:val="uk-UA"/>
         </w:rPr>
         <w:drawing>
@@ -212,6 +215,7 @@
         </w:rPr>
         <w:t xml:space="preserve">Посилання на </w:t>
       </w:r>
+      <w:proofErr w:type="spellStart"/>
       <w:r>
         <w:rPr>
           <w:b/>
@@ -219,6 +223,7 @@
         </w:rPr>
         <w:t>github</w:t>
       </w:r>
+      <w:proofErr w:type="spellEnd"/>
       <w:r>
         <w:rPr>
           <w:b/>
@@ -270,6 +275,7 @@
         </w:rPr>
         <w:t xml:space="preserve">Знімок екрану з посилання на </w:t>
       </w:r>
+      <w:proofErr w:type="spellStart"/>
       <w:r>
         <w:rPr>
           <w:b/>
@@ -277,6 +283,7 @@
         </w:rPr>
         <w:t>github</w:t>
       </w:r>
+      <w:proofErr w:type="spellEnd"/>
       <w:r>
         <w:rPr>
           <w:b/>
@@ -343,7 +350,77 @@
         <w:rPr>
           <w:lang w:val="uk-UA"/>
         </w:rPr>
-        <w:t>Виконати тестування функцій, що працюють з рядками: strip(), capitalize(), title(), upper(), lower().</w:t>
+        <w:t xml:space="preserve">Виконати тестування функцій, що працюють з рядками: </w:t>
+      </w:r>
+      <w:proofErr w:type="spellStart"/>
+      <w:r>
+        <w:rPr>
+          <w:lang w:val="uk-UA"/>
+        </w:rPr>
+        <w:t>strip</w:t>
+      </w:r>
+      <w:proofErr w:type="spellEnd"/>
+      <w:r>
+        <w:rPr>
+          <w:lang w:val="uk-UA"/>
+        </w:rPr>
+        <w:t xml:space="preserve">(), </w:t>
+      </w:r>
+      <w:proofErr w:type="spellStart"/>
+      <w:r>
+        <w:rPr>
+          <w:lang w:val="uk-UA"/>
+        </w:rPr>
+        <w:t>capitalize</w:t>
+      </w:r>
+      <w:proofErr w:type="spellEnd"/>
+      <w:r>
+        <w:rPr>
+          <w:lang w:val="uk-UA"/>
+        </w:rPr>
+        <w:t xml:space="preserve">(), </w:t>
+      </w:r>
+      <w:proofErr w:type="spellStart"/>
+      <w:r>
+        <w:rPr>
+          <w:lang w:val="uk-UA"/>
+        </w:rPr>
+        <w:t>title</w:t>
+      </w:r>
+      <w:proofErr w:type="spellEnd"/>
+      <w:r>
+        <w:rPr>
+          <w:lang w:val="uk-UA"/>
+        </w:rPr>
+        <w:t xml:space="preserve">(), </w:t>
+      </w:r>
+      <w:proofErr w:type="spellStart"/>
+      <w:r>
+        <w:rPr>
+          <w:lang w:val="uk-UA"/>
+        </w:rPr>
+        <w:t>upper</w:t>
+      </w:r>
+      <w:proofErr w:type="spellEnd"/>
+      <w:r>
+        <w:rPr>
+          <w:lang w:val="uk-UA"/>
+        </w:rPr>
+        <w:t xml:space="preserve">(), </w:t>
+      </w:r>
+      <w:proofErr w:type="spellStart"/>
+      <w:r>
+        <w:rPr>
+          <w:lang w:val="uk-UA"/>
+        </w:rPr>
+        <w:t>lower</w:t>
+      </w:r>
+      <w:proofErr w:type="spellEnd"/>
+      <w:r>
+        <w:rPr>
+          <w:lang w:val="uk-UA"/>
+        </w:rPr>
+        <w:t>().</w:t>
       </w:r>
     </w:p>
     <w:p>
@@ -373,6 +450,7 @@
       </w:pPr>
       <w:r>
         <w:rPr>
+          <w:noProof/>
           <w:lang w:val="ru-RU"/>
         </w:rPr>
         <w:drawing>
@@ -429,6 +507,7 @@
         </w:rPr>
         <w:t xml:space="preserve">Посилання на </w:t>
       </w:r>
+      <w:proofErr w:type="spellStart"/>
       <w:r>
         <w:rPr>
           <w:b/>
@@ -436,6 +515,7 @@
         </w:rPr>
         <w:t>github</w:t>
       </w:r>
+      <w:proofErr w:type="spellEnd"/>
       <w:r>
         <w:rPr>
           <w:b/>
@@ -466,12 +546,14 @@
           </w:rPr>
           <w:t>://</w:t>
         </w:r>
+        <w:proofErr w:type="spellStart"/>
         <w:r>
           <w:rPr>
             <w:rStyle w:val="a4"/>
           </w:rPr>
           <w:t>github</w:t>
         </w:r>
+        <w:proofErr w:type="spellEnd"/>
         <w:r>
           <w:rPr>
             <w:rStyle w:val="a4"/>
@@ -492,12 +574,14 @@
           </w:rPr>
           <w:t>/</w:t>
         </w:r>
+        <w:proofErr w:type="spellStart"/>
         <w:r>
           <w:rPr>
             <w:rStyle w:val="a4"/>
           </w:rPr>
           <w:t>ihubar</w:t>
         </w:r>
+        <w:proofErr w:type="spellEnd"/>
         <w:r>
           <w:rPr>
             <w:rStyle w:val="a4"/>
@@ -544,12 +628,14 @@
           </w:rPr>
           <w:t>-</w:t>
         </w:r>
+        <w:proofErr w:type="spellStart"/>
         <w:r>
           <w:rPr>
             <w:rStyle w:val="a4"/>
           </w:rPr>
           <w:t>Hubar</w:t>
         </w:r>
+        <w:proofErr w:type="spellEnd"/>
         <w:r>
           <w:rPr>
             <w:rStyle w:val="a4"/>
@@ -609,12 +695,14 @@
           </w:rPr>
           <w:t>_02.</w:t>
         </w:r>
+        <w:proofErr w:type="spellStart"/>
         <w:r>
           <w:rPr>
             <w:rStyle w:val="a4"/>
           </w:rPr>
           <w:t>py</w:t>
         </w:r>
+        <w:proofErr w:type="spellEnd"/>
       </w:hyperlink>
     </w:p>
     <w:p>
@@ -635,6 +723,7 @@
         <w:lastRenderedPageBreak/>
         <w:t xml:space="preserve">Знімок екрану з посилання на </w:t>
       </w:r>
+      <w:proofErr w:type="spellStart"/>
       <w:r>
         <w:rPr>
           <w:b/>
@@ -642,6 +731,7 @@
         </w:rPr>
         <w:t>github</w:t>
       </w:r>
+      <w:proofErr w:type="spellEnd"/>
       <w:r>
         <w:rPr>
           <w:b/>
@@ -747,6 +837,7 @@
         <w:rPr>
           <w:b/>
           <w:bCs/>
+          <w:noProof/>
           <w:lang w:val="uk-UA"/>
         </w:rPr>
         <w:drawing>
@@ -804,6 +895,7 @@
         <w:lastRenderedPageBreak/>
         <w:t xml:space="preserve">Посилання на </w:t>
       </w:r>
+      <w:proofErr w:type="spellStart"/>
       <w:r>
         <w:rPr>
           <w:b/>
@@ -811,6 +903,7 @@
         </w:rPr>
         <w:t>github</w:t>
       </w:r>
+      <w:proofErr w:type="spellEnd"/>
       <w:r>
         <w:rPr>
           <w:b/>
@@ -841,12 +934,14 @@
           </w:rPr>
           <w:t>://</w:t>
         </w:r>
+        <w:proofErr w:type="spellStart"/>
         <w:r>
           <w:rPr>
             <w:rStyle w:val="a4"/>
           </w:rPr>
           <w:t>github</w:t>
         </w:r>
+        <w:proofErr w:type="spellEnd"/>
         <w:r>
           <w:rPr>
             <w:rStyle w:val="a4"/>
@@ -867,12 +962,14 @@
           </w:rPr>
           <w:t>/</w:t>
         </w:r>
+        <w:proofErr w:type="spellStart"/>
         <w:r>
           <w:rPr>
             <w:rStyle w:val="a4"/>
           </w:rPr>
           <w:t>ihubar</w:t>
         </w:r>
+        <w:proofErr w:type="spellEnd"/>
         <w:r>
           <w:rPr>
             <w:rStyle w:val="a4"/>
@@ -919,12 +1016,14 @@
           </w:rPr>
           <w:t>-</w:t>
         </w:r>
+        <w:proofErr w:type="spellStart"/>
         <w:r>
           <w:rPr>
             <w:rStyle w:val="a4"/>
           </w:rPr>
           <w:t>Hubar</w:t>
         </w:r>
+        <w:proofErr w:type="spellEnd"/>
         <w:r>
           <w:rPr>
             <w:rStyle w:val="a4"/>
@@ -984,12 +1083,14 @@
           </w:rPr>
           <w:t>_03.</w:t>
         </w:r>
+        <w:proofErr w:type="spellStart"/>
         <w:r>
           <w:rPr>
             <w:rStyle w:val="a4"/>
           </w:rPr>
           <w:t>py</w:t>
         </w:r>
+        <w:proofErr w:type="spellEnd"/>
       </w:hyperlink>
     </w:p>
     <w:p>
@@ -1009,6 +1110,7 @@
         </w:rPr>
         <w:t xml:space="preserve">Знімок екрану з посилання на </w:t>
       </w:r>
+      <w:proofErr w:type="spellStart"/>
       <w:r>
         <w:rPr>
           <w:b/>
@@ -1016,6 +1118,7 @@
         </w:rPr>
         <w:t>github</w:t>
       </w:r>
+      <w:proofErr w:type="spellEnd"/>
       <w:r>
         <w:rPr>
           <w:b/>
@@ -1070,6 +1173,1016 @@
         </w:drawing>
       </w:r>
     </w:p>
+    <w:p>
+      <w:pPr>
+        <w:spacing w:line="259" w:lineRule="auto"/>
+        <w:ind w:firstLine="0"/>
+        <w:jc w:val="left"/>
+      </w:pPr>
+      <w:r>
+        <w:br w:type="page"/>
+      </w:r>
+    </w:p>
+    <w:p>
+      <w:pPr>
+        <w:jc w:val="right"/>
+        <w:rPr>
+          <w:lang w:val="uk-UA"/>
+        </w:rPr>
+      </w:pPr>
+      <w:r>
+        <w:rPr>
+          <w:lang w:val="uk-UA"/>
+        </w:rPr>
+        <w:lastRenderedPageBreak/>
+        <w:t>Звіт до Теми №</w:t>
+      </w:r>
+      <w:r>
+        <w:rPr>
+          <w:lang w:val="uk-UA"/>
+        </w:rPr>
+        <w:t>2</w:t>
+      </w:r>
+    </w:p>
+    <w:p>
+      <w:pPr>
+        <w:jc w:val="right"/>
+        <w:rPr>
+          <w:lang w:val="uk-UA"/>
+        </w:rPr>
+      </w:pPr>
+      <w:r>
+        <w:rPr>
+          <w:lang w:val="uk-UA"/>
+        </w:rPr>
+        <w:t>Умовний перехід</w:t>
+      </w:r>
+    </w:p>
+    <w:p>
+      <w:pPr>
+        <w:rPr>
+          <w:lang w:val="uk-UA"/>
+        </w:rPr>
+      </w:pPr>
+      <w:r>
+        <w:rPr>
+          <w:lang w:val="uk-UA"/>
+        </w:rPr>
+        <w:t>Під час виконання практичного завдання до Теми №</w:t>
+      </w:r>
+      <w:r>
+        <w:rPr>
+          <w:lang w:val="uk-UA"/>
+        </w:rPr>
+        <w:t>2</w:t>
+      </w:r>
+      <w:r>
+        <w:rPr>
+          <w:lang w:val="uk-UA"/>
+        </w:rPr>
+        <w:t xml:space="preserve"> було надано варіанти рішення до наступних задач:</w:t>
+      </w:r>
+    </w:p>
+    <w:p>
+      <w:pPr>
+        <w:numPr>
+          <w:ilvl w:val="0"/>
+          <w:numId w:val="2"/>
+        </w:numPr>
+        <w:rPr>
+          <w:lang w:val="ru-RU"/>
+        </w:rPr>
+      </w:pPr>
+      <w:r>
+        <w:rPr>
+          <w:lang w:val="uk-UA"/>
+        </w:rPr>
+        <w:t>Написати функцію пошуку коренів квадратного рівняння використовуючи функцію розрахунку дискримінанту з попередньої теми та умовні переходи.</w:t>
+      </w:r>
+    </w:p>
+    <w:p>
+      <w:pPr>
+        <w:ind w:left="360" w:firstLine="0"/>
+        <w:rPr>
+          <w:b/>
+          <w:bCs/>
+          <w:lang w:val="uk-UA"/>
+        </w:rPr>
+      </w:pPr>
+      <w:r>
+        <w:rPr>
+          <w:b/>
+          <w:bCs/>
+          <w:lang w:val="uk-UA"/>
+        </w:rPr>
+        <w:t>Текст програми:</w:t>
+      </w:r>
+    </w:p>
+    <w:p>
+      <w:pPr>
+        <w:ind w:firstLine="709"/>
+      </w:pPr>
+      <w:r>
+        <w:drawing>
+          <wp:inline distT="0" distB="0" distL="0" distR="0" wp14:anchorId="5001C2D2" wp14:editId="5046F0E5">
+            <wp:extent cx="4366260" cy="5245945"/>
+            <wp:effectExtent l="0" t="0" r="0" b="0"/>
+            <wp:docPr id="7" name="Рисунок 7"/>
+            <wp:cNvGraphicFramePr>
+              <a:graphicFrameLocks xmlns:a="http://schemas.openxmlformats.org/drawingml/2006/main" noChangeAspect="1"/>
+            </wp:cNvGraphicFramePr>
+            <a:graphic xmlns:a="http://schemas.openxmlformats.org/drawingml/2006/main">
+              <a:graphicData uri="http://schemas.openxmlformats.org/drawingml/2006/picture">
+                <pic:pic xmlns:pic="http://schemas.openxmlformats.org/drawingml/2006/picture">
+                  <pic:nvPicPr>
+                    <pic:cNvPr id="1" name=""/>
+                    <pic:cNvPicPr/>
+                  </pic:nvPicPr>
+                  <pic:blipFill>
+                    <a:blip r:embed="rId14"/>
+                    <a:stretch>
+                      <a:fillRect/>
+                    </a:stretch>
+                  </pic:blipFill>
+                  <pic:spPr>
+                    <a:xfrm>
+                      <a:off x="0" y="0"/>
+                      <a:ext cx="4375008" cy="5256455"/>
+                    </a:xfrm>
+                    <a:prstGeom prst="rect">
+                      <a:avLst/>
+                    </a:prstGeom>
+                  </pic:spPr>
+                </pic:pic>
+              </a:graphicData>
+            </a:graphic>
+          </wp:inline>
+        </w:drawing>
+      </w:r>
+    </w:p>
+    <w:p>
+      <w:pPr>
+        <w:ind w:firstLine="709"/>
+        <w:rPr>
+          <w:b/>
+          <w:bCs/>
+          <w:lang w:val="ru-RU"/>
+        </w:rPr>
+      </w:pPr>
+      <w:r>
+        <w:rPr>
+          <w:b/>
+          <w:bCs/>
+          <w:lang w:val="uk-UA"/>
+        </w:rPr>
+        <w:t xml:space="preserve">Посилання на </w:t>
+      </w:r>
+      <w:proofErr w:type="spellStart"/>
+      <w:r>
+        <w:rPr>
+          <w:b/>
+          <w:bCs/>
+        </w:rPr>
+        <w:t>github</w:t>
+      </w:r>
+      <w:proofErr w:type="spellEnd"/>
+      <w:r>
+        <w:rPr>
+          <w:b/>
+          <w:bCs/>
+          <w:lang w:val="ru-RU"/>
+        </w:rPr>
+        <w:t>:</w:t>
+      </w:r>
+    </w:p>
+    <w:p>
+      <w:pPr>
+        <w:ind w:firstLine="709"/>
+        <w:rPr>
+          <w:lang w:val="ru-RU"/>
+        </w:rPr>
+      </w:pPr>
+      <w:hyperlink r:id="rId15" w:history="1">
+        <w:r>
+          <w:rPr>
+            <w:rStyle w:val="a4"/>
+          </w:rPr>
+          <w:t>https</w:t>
+        </w:r>
+        <w:r>
+          <w:rPr>
+            <w:rStyle w:val="a4"/>
+            <w:lang w:val="ru-RU"/>
+          </w:rPr>
+          <w:t>://</w:t>
+        </w:r>
+        <w:proofErr w:type="spellStart"/>
+        <w:r>
+          <w:rPr>
+            <w:rStyle w:val="a4"/>
+          </w:rPr>
+          <w:t>github</w:t>
+        </w:r>
+        <w:proofErr w:type="spellEnd"/>
+        <w:r>
+          <w:rPr>
+            <w:rStyle w:val="a4"/>
+            <w:lang w:val="ru-RU"/>
+          </w:rPr>
+          <w:t>.</w:t>
+        </w:r>
+        <w:r>
+          <w:rPr>
+            <w:rStyle w:val="a4"/>
+          </w:rPr>
+          <w:t>com</w:t>
+        </w:r>
+        <w:r>
+          <w:rPr>
+            <w:rStyle w:val="a4"/>
+            <w:lang w:val="ru-RU"/>
+          </w:rPr>
+          <w:t>/</w:t>
+        </w:r>
+        <w:proofErr w:type="spellStart"/>
+        <w:r>
+          <w:rPr>
+            <w:rStyle w:val="a4"/>
+          </w:rPr>
+          <w:t>ihubar</w:t>
+        </w:r>
+        <w:proofErr w:type="spellEnd"/>
+        <w:r>
+          <w:rPr>
+            <w:rStyle w:val="a4"/>
+            <w:lang w:val="ru-RU"/>
+          </w:rPr>
+          <w:t>/</w:t>
+        </w:r>
+        <w:r>
+          <w:rPr>
+            <w:rStyle w:val="a4"/>
+          </w:rPr>
+          <w:t>TP</w:t>
+        </w:r>
+        <w:r>
+          <w:rPr>
+            <w:rStyle w:val="a4"/>
+            <w:lang w:val="ru-RU"/>
+          </w:rPr>
+          <w:t>-</w:t>
+        </w:r>
+        <w:r>
+          <w:rPr>
+            <w:rStyle w:val="a4"/>
+          </w:rPr>
+          <w:t>KB</w:t>
+        </w:r>
+        <w:r>
+          <w:rPr>
+            <w:rStyle w:val="a4"/>
+            <w:lang w:val="ru-RU"/>
+          </w:rPr>
+          <w:t>-242-</w:t>
+        </w:r>
+        <w:r>
+          <w:rPr>
+            <w:rStyle w:val="a4"/>
+          </w:rPr>
+          <w:t>Vladyslav</w:t>
+        </w:r>
+        <w:r>
+          <w:rPr>
+            <w:rStyle w:val="a4"/>
+            <w:lang w:val="ru-RU"/>
+          </w:rPr>
+          <w:t>-</w:t>
+        </w:r>
+        <w:proofErr w:type="spellStart"/>
+        <w:r>
+          <w:rPr>
+            <w:rStyle w:val="a4"/>
+          </w:rPr>
+          <w:t>Hubar</w:t>
+        </w:r>
+        <w:proofErr w:type="spellEnd"/>
+        <w:r>
+          <w:rPr>
+            <w:rStyle w:val="a4"/>
+            <w:lang w:val="ru-RU"/>
+          </w:rPr>
+          <w:t>/</w:t>
+        </w:r>
+        <w:r>
+          <w:rPr>
+            <w:rStyle w:val="a4"/>
+          </w:rPr>
+          <w:t>blob</w:t>
+        </w:r>
+        <w:r>
+          <w:rPr>
+            <w:rStyle w:val="a4"/>
+            <w:lang w:val="ru-RU"/>
+          </w:rPr>
+          <w:t>/</w:t>
+        </w:r>
+        <w:r>
+          <w:rPr>
+            <w:rStyle w:val="a4"/>
+          </w:rPr>
+          <w:t>main</w:t>
+        </w:r>
+        <w:r>
+          <w:rPr>
+            <w:rStyle w:val="a4"/>
+            <w:lang w:val="ru-RU"/>
+          </w:rPr>
+          <w:t>/</w:t>
+        </w:r>
+        <w:r>
+          <w:rPr>
+            <w:rStyle w:val="a4"/>
+          </w:rPr>
+          <w:t>topic</w:t>
+        </w:r>
+        <w:r>
+          <w:rPr>
+            <w:rStyle w:val="a4"/>
+            <w:lang w:val="ru-RU"/>
+          </w:rPr>
+          <w:t>_02/</w:t>
+        </w:r>
+        <w:r>
+          <w:rPr>
+            <w:rStyle w:val="a4"/>
+          </w:rPr>
+          <w:t>task</w:t>
+        </w:r>
+        <w:r>
+          <w:rPr>
+            <w:rStyle w:val="a4"/>
+            <w:lang w:val="ru-RU"/>
+          </w:rPr>
+          <w:t>_01.</w:t>
+        </w:r>
+        <w:proofErr w:type="spellStart"/>
+        <w:r>
+          <w:rPr>
+            <w:rStyle w:val="a4"/>
+          </w:rPr>
+          <w:t>py</w:t>
+        </w:r>
+        <w:proofErr w:type="spellEnd"/>
+      </w:hyperlink>
+    </w:p>
+    <w:p>
+      <w:pPr>
+        <w:ind w:firstLine="709"/>
+        <w:rPr>
+          <w:b/>
+          <w:bCs/>
+          <w:lang w:val="ru-RU"/>
+        </w:rPr>
+      </w:pPr>
+      <w:r>
+        <w:rPr>
+          <w:b/>
+          <w:bCs/>
+          <w:lang w:val="uk-UA"/>
+        </w:rPr>
+        <w:lastRenderedPageBreak/>
+        <w:t xml:space="preserve">Знімок екрану з посилання на </w:t>
+      </w:r>
+      <w:proofErr w:type="spellStart"/>
+      <w:r>
+        <w:rPr>
+          <w:b/>
+          <w:bCs/>
+        </w:rPr>
+        <w:t>github</w:t>
+      </w:r>
+      <w:proofErr w:type="spellEnd"/>
+      <w:r>
+        <w:rPr>
+          <w:b/>
+          <w:bCs/>
+          <w:lang w:val="ru-RU"/>
+        </w:rPr>
+        <w:t>:</w:t>
+      </w:r>
+    </w:p>
+    <w:p>
+      <w:pPr>
+        <w:ind w:firstLine="709"/>
+        <w:rPr>
+          <w:lang w:val="ru-RU"/>
+        </w:rPr>
+      </w:pPr>
+      <w:r>
+        <w:rPr>
+          <w:lang w:val="ru-RU"/>
+        </w:rPr>
+        <w:drawing>
+          <wp:inline distT="0" distB="0" distL="0" distR="0" wp14:anchorId="0EF8C61C" wp14:editId="1085EBD1">
+            <wp:extent cx="6120765" cy="3634740"/>
+            <wp:effectExtent l="0" t="0" r="0" b="3810"/>
+            <wp:docPr id="8" name="Рисунок 8"/>
+            <wp:cNvGraphicFramePr>
+              <a:graphicFrameLocks xmlns:a="http://schemas.openxmlformats.org/drawingml/2006/main" noChangeAspect="1"/>
+            </wp:cNvGraphicFramePr>
+            <a:graphic xmlns:a="http://schemas.openxmlformats.org/drawingml/2006/main">
+              <a:graphicData uri="http://schemas.openxmlformats.org/drawingml/2006/picture">
+                <pic:pic xmlns:pic="http://schemas.openxmlformats.org/drawingml/2006/picture">
+                  <pic:nvPicPr>
+                    <pic:cNvPr id="1" name=""/>
+                    <pic:cNvPicPr/>
+                  </pic:nvPicPr>
+                  <pic:blipFill>
+                    <a:blip r:embed="rId16"/>
+                    <a:stretch>
+                      <a:fillRect/>
+                    </a:stretch>
+                  </pic:blipFill>
+                  <pic:spPr>
+                    <a:xfrm>
+                      <a:off x="0" y="0"/>
+                      <a:ext cx="6120765" cy="3634740"/>
+                    </a:xfrm>
+                    <a:prstGeom prst="rect">
+                      <a:avLst/>
+                    </a:prstGeom>
+                  </pic:spPr>
+                </pic:pic>
+              </a:graphicData>
+            </a:graphic>
+          </wp:inline>
+        </w:drawing>
+      </w:r>
+    </w:p>
+    <w:p>
+      <w:pPr>
+        <w:spacing w:line="259" w:lineRule="auto"/>
+        <w:ind w:firstLine="0"/>
+        <w:jc w:val="left"/>
+        <w:rPr>
+          <w:lang w:val="ru-RU"/>
+        </w:rPr>
+      </w:pPr>
+      <w:r>
+        <w:rPr>
+          <w:lang w:val="ru-RU"/>
+        </w:rPr>
+        <w:br w:type="page"/>
+      </w:r>
+    </w:p>
+    <w:p>
+      <w:pPr>
+        <w:pStyle w:val="a6"/>
+        <w:numPr>
+          <w:ilvl w:val="0"/>
+          <w:numId w:val="2"/>
+        </w:numPr>
+        <w:rPr>
+          <w:rFonts w:eastAsiaTheme="minorHAnsi"/>
+          <w:lang w:val="ru-RU"/>
+        </w:rPr>
+      </w:pPr>
+      <w:r>
+        <w:rPr>
+          <w:lang w:val="uk-UA"/>
+        </w:rPr>
+        <w:lastRenderedPageBreak/>
+        <w:t xml:space="preserve">Написати програму калькулятор використовуючи </w:t>
+      </w:r>
+      <w:r>
+        <w:rPr>
+          <w:b/>
+          <w:bCs/>
+        </w:rPr>
+        <w:t>if</w:t>
+      </w:r>
+      <w:r>
+        <w:rPr>
+          <w:b/>
+          <w:bCs/>
+          <w:lang w:val="ru-RU"/>
+        </w:rPr>
+        <w:t xml:space="preserve"> </w:t>
+      </w:r>
+      <w:r>
+        <w:rPr>
+          <w:b/>
+          <w:bCs/>
+        </w:rPr>
+        <w:t>else</w:t>
+      </w:r>
+      <w:r>
+        <w:rPr>
+          <w:lang w:val="uk-UA"/>
+        </w:rPr>
+        <w:t xml:space="preserve"> конструкцію.</w:t>
+      </w:r>
+      <w:r>
+        <w:rPr>
+          <w:lang w:val="ru-RU"/>
+        </w:rPr>
+        <w:t xml:space="preserve"> </w:t>
+      </w:r>
+      <w:r>
+        <w:rPr>
+          <w:lang w:val="uk-UA"/>
+        </w:rPr>
+        <w:t>Кожна операція має бути виконана в окремій функції.</w:t>
+      </w:r>
+    </w:p>
+    <w:p>
+      <w:pPr>
+        <w:ind w:left="360" w:firstLine="0"/>
+        <w:rPr>
+          <w:b/>
+          <w:bCs/>
+          <w:lang w:val="uk-UA"/>
+        </w:rPr>
+      </w:pPr>
+      <w:r>
+        <w:rPr>
+          <w:b/>
+          <w:bCs/>
+          <w:lang w:val="uk-UA"/>
+        </w:rPr>
+        <w:t>Текст програми:</w:t>
+      </w:r>
+    </w:p>
+    <w:p>
+      <w:pPr>
+        <w:ind w:firstLine="709"/>
+        <w:rPr>
+          <w:lang w:val="ru-RU"/>
+        </w:rPr>
+      </w:pPr>
+      <w:r>
+        <w:rPr>
+          <w:lang w:val="ru-RU"/>
+        </w:rPr>
+        <w:drawing>
+          <wp:inline distT="0" distB="0" distL="0" distR="0" wp14:anchorId="3911268C" wp14:editId="0F2C1FF1">
+            <wp:extent cx="4405543" cy="4297680"/>
+            <wp:effectExtent l="0" t="0" r="0" b="7620"/>
+            <wp:docPr id="9" name="Рисунок 9"/>
+            <wp:cNvGraphicFramePr>
+              <a:graphicFrameLocks xmlns:a="http://schemas.openxmlformats.org/drawingml/2006/main" noChangeAspect="1"/>
+            </wp:cNvGraphicFramePr>
+            <a:graphic xmlns:a="http://schemas.openxmlformats.org/drawingml/2006/main">
+              <a:graphicData uri="http://schemas.openxmlformats.org/drawingml/2006/picture">
+                <pic:pic xmlns:pic="http://schemas.openxmlformats.org/drawingml/2006/picture">
+                  <pic:nvPicPr>
+                    <pic:cNvPr id="1" name=""/>
+                    <pic:cNvPicPr/>
+                  </pic:nvPicPr>
+                  <pic:blipFill>
+                    <a:blip r:embed="rId17"/>
+                    <a:stretch>
+                      <a:fillRect/>
+                    </a:stretch>
+                  </pic:blipFill>
+                  <pic:spPr>
+                    <a:xfrm>
+                      <a:off x="0" y="0"/>
+                      <a:ext cx="4420026" cy="4311808"/>
+                    </a:xfrm>
+                    <a:prstGeom prst="rect">
+                      <a:avLst/>
+                    </a:prstGeom>
+                  </pic:spPr>
+                </pic:pic>
+              </a:graphicData>
+            </a:graphic>
+          </wp:inline>
+        </w:drawing>
+      </w:r>
+    </w:p>
+    <w:p>
+      <w:pPr>
+        <w:ind w:firstLine="709"/>
+        <w:rPr>
+          <w:b/>
+          <w:bCs/>
+          <w:lang w:val="ru-RU"/>
+        </w:rPr>
+      </w:pPr>
+      <w:r>
+        <w:rPr>
+          <w:b/>
+          <w:bCs/>
+          <w:lang w:val="uk-UA"/>
+        </w:rPr>
+        <w:t xml:space="preserve">Посилання на </w:t>
+      </w:r>
+      <w:proofErr w:type="spellStart"/>
+      <w:r>
+        <w:rPr>
+          <w:b/>
+          <w:bCs/>
+        </w:rPr>
+        <w:t>github</w:t>
+      </w:r>
+      <w:proofErr w:type="spellEnd"/>
+      <w:r>
+        <w:rPr>
+          <w:b/>
+          <w:bCs/>
+          <w:lang w:val="ru-RU"/>
+        </w:rPr>
+        <w:t>:</w:t>
+      </w:r>
+    </w:p>
+    <w:p>
+      <w:pPr>
+        <w:ind w:firstLine="709"/>
+        <w:rPr>
+          <w:lang w:val="ru-RU"/>
+        </w:rPr>
+      </w:pPr>
+      <w:hyperlink r:id="rId18" w:history="1">
+        <w:r>
+          <w:rPr>
+            <w:rStyle w:val="a4"/>
+            <w:lang w:val="ru-RU"/>
+          </w:rPr>
+          <w:t>https://github.com/ihubar/TP-KB-242-Vladyslav-Hubar/blob/main/topic_02/task_02.py</w:t>
+        </w:r>
+      </w:hyperlink>
+    </w:p>
+    <w:p>
+      <w:pPr>
+        <w:ind w:firstLine="709"/>
+        <w:rPr>
+          <w:b/>
+          <w:bCs/>
+          <w:lang w:val="ru-RU"/>
+        </w:rPr>
+      </w:pPr>
+      <w:r>
+        <w:rPr>
+          <w:b/>
+          <w:bCs/>
+          <w:lang w:val="uk-UA"/>
+        </w:rPr>
+        <w:t xml:space="preserve">Знімок екрану з посилання на </w:t>
+      </w:r>
+      <w:proofErr w:type="spellStart"/>
+      <w:r>
+        <w:rPr>
+          <w:b/>
+          <w:bCs/>
+        </w:rPr>
+        <w:t>github</w:t>
+      </w:r>
+      <w:proofErr w:type="spellEnd"/>
+      <w:r>
+        <w:rPr>
+          <w:b/>
+          <w:bCs/>
+          <w:lang w:val="ru-RU"/>
+        </w:rPr>
+        <w:t>:</w:t>
+      </w:r>
+    </w:p>
+    <w:p>
+      <w:pPr>
+        <w:ind w:firstLine="709"/>
+        <w:rPr>
+          <w:lang w:val="ru-RU"/>
+        </w:rPr>
+      </w:pPr>
+      <w:r>
+        <w:rPr>
+          <w:lang w:val="ru-RU"/>
+        </w:rPr>
+        <w:drawing>
+          <wp:inline distT="0" distB="0" distL="0" distR="0" wp14:anchorId="668AB04C" wp14:editId="754641FB">
+            <wp:extent cx="4320540" cy="2407920"/>
+            <wp:effectExtent l="0" t="0" r="3810" b="0"/>
+            <wp:docPr id="10" name="Рисунок 10"/>
+            <wp:cNvGraphicFramePr>
+              <a:graphicFrameLocks xmlns:a="http://schemas.openxmlformats.org/drawingml/2006/main" noChangeAspect="1"/>
+            </wp:cNvGraphicFramePr>
+            <a:graphic xmlns:a="http://schemas.openxmlformats.org/drawingml/2006/main">
+              <a:graphicData uri="http://schemas.openxmlformats.org/drawingml/2006/picture">
+                <pic:pic xmlns:pic="http://schemas.openxmlformats.org/drawingml/2006/picture">
+                  <pic:nvPicPr>
+                    <pic:cNvPr id="1" name=""/>
+                    <pic:cNvPicPr/>
+                  </pic:nvPicPr>
+                  <pic:blipFill>
+                    <a:blip r:embed="rId19"/>
+                    <a:stretch>
+                      <a:fillRect/>
+                    </a:stretch>
+                  </pic:blipFill>
+                  <pic:spPr>
+                    <a:xfrm>
+                      <a:off x="0" y="0"/>
+                      <a:ext cx="4342812" cy="2420333"/>
+                    </a:xfrm>
+                    <a:prstGeom prst="rect">
+                      <a:avLst/>
+                    </a:prstGeom>
+                  </pic:spPr>
+                </pic:pic>
+              </a:graphicData>
+            </a:graphic>
+          </wp:inline>
+        </w:drawing>
+      </w:r>
+      <w:r>
+        <w:rPr>
+          <w:lang w:val="ru-RU"/>
+        </w:rPr>
+        <w:br w:type="page"/>
+      </w:r>
+    </w:p>
+    <w:p>
+      <w:pPr>
+        <w:pStyle w:val="a6"/>
+        <w:numPr>
+          <w:ilvl w:val="0"/>
+          <w:numId w:val="2"/>
+        </w:numPr>
+        <w:rPr>
+          <w:rFonts w:eastAsiaTheme="minorHAnsi"/>
+          <w:lang w:val="ru-RU"/>
+        </w:rPr>
+      </w:pPr>
+      <w:r>
+        <w:rPr>
+          <w:lang w:val="uk-UA"/>
+        </w:rPr>
+        <w:lastRenderedPageBreak/>
+        <w:t xml:space="preserve">Написати програму калькулятор використовуючи </w:t>
+      </w:r>
+      <w:r>
+        <w:rPr>
+          <w:b/>
+          <w:bCs/>
+        </w:rPr>
+        <w:t>match</w:t>
+      </w:r>
+      <w:r>
+        <w:rPr>
+          <w:lang w:val="ru-RU"/>
+        </w:rPr>
+        <w:t xml:space="preserve"> </w:t>
+      </w:r>
+      <w:r>
+        <w:rPr>
+          <w:lang w:val="uk-UA"/>
+        </w:rPr>
+        <w:t>конструкцію. Кожна операція має бути виконана в окремій функції.</w:t>
+      </w:r>
+    </w:p>
+    <w:p>
+      <w:pPr>
+        <w:ind w:left="360" w:firstLine="0"/>
+        <w:rPr>
+          <w:b/>
+          <w:bCs/>
+          <w:lang w:val="uk-UA"/>
+        </w:rPr>
+      </w:pPr>
+      <w:r>
+        <w:rPr>
+          <w:b/>
+          <w:bCs/>
+          <w:lang w:val="uk-UA"/>
+        </w:rPr>
+        <w:t>Текст програми:</w:t>
+      </w:r>
+    </w:p>
+    <w:p>
+      <w:pPr>
+        <w:ind w:firstLine="709"/>
+        <w:rPr>
+          <w:lang w:val="ru-RU"/>
+        </w:rPr>
+      </w:pPr>
+      <w:r>
+        <w:rPr>
+          <w:lang w:val="ru-RU"/>
+        </w:rPr>
+        <w:drawing>
+          <wp:inline distT="0" distB="0" distL="0" distR="0" wp14:anchorId="784CA1BA" wp14:editId="0AA64866">
+            <wp:extent cx="5286224" cy="5631180"/>
+            <wp:effectExtent l="0" t="0" r="0" b="7620"/>
+            <wp:docPr id="11" name="Рисунок 11"/>
+            <wp:cNvGraphicFramePr>
+              <a:graphicFrameLocks xmlns:a="http://schemas.openxmlformats.org/drawingml/2006/main" noChangeAspect="1"/>
+            </wp:cNvGraphicFramePr>
+            <a:graphic xmlns:a="http://schemas.openxmlformats.org/drawingml/2006/main">
+              <a:graphicData uri="http://schemas.openxmlformats.org/drawingml/2006/picture">
+                <pic:pic xmlns:pic="http://schemas.openxmlformats.org/drawingml/2006/picture">
+                  <pic:nvPicPr>
+                    <pic:cNvPr id="1" name=""/>
+                    <pic:cNvPicPr/>
+                  </pic:nvPicPr>
+                  <pic:blipFill>
+                    <a:blip r:embed="rId20"/>
+                    <a:stretch>
+                      <a:fillRect/>
+                    </a:stretch>
+                  </pic:blipFill>
+                  <pic:spPr>
+                    <a:xfrm>
+                      <a:off x="0" y="0"/>
+                      <a:ext cx="5287725" cy="5632779"/>
+                    </a:xfrm>
+                    <a:prstGeom prst="rect">
+                      <a:avLst/>
+                    </a:prstGeom>
+                  </pic:spPr>
+                </pic:pic>
+              </a:graphicData>
+            </a:graphic>
+          </wp:inline>
+        </w:drawing>
+      </w:r>
+    </w:p>
+    <w:p>
+      <w:pPr>
+        <w:ind w:firstLine="709"/>
+        <w:rPr>
+          <w:b/>
+          <w:bCs/>
+          <w:lang w:val="ru-RU"/>
+        </w:rPr>
+      </w:pPr>
+      <w:r>
+        <w:rPr>
+          <w:b/>
+          <w:bCs/>
+          <w:lang w:val="uk-UA"/>
+        </w:rPr>
+        <w:t xml:space="preserve">Посилання на </w:t>
+      </w:r>
+      <w:proofErr w:type="spellStart"/>
+      <w:r>
+        <w:rPr>
+          <w:b/>
+          <w:bCs/>
+        </w:rPr>
+        <w:t>github</w:t>
+      </w:r>
+      <w:proofErr w:type="spellEnd"/>
+      <w:r>
+        <w:rPr>
+          <w:b/>
+          <w:bCs/>
+          <w:lang w:val="ru-RU"/>
+        </w:rPr>
+        <w:t>:</w:t>
+      </w:r>
+    </w:p>
+    <w:p>
+      <w:pPr>
+        <w:ind w:firstLine="709"/>
+        <w:rPr>
+          <w:lang w:val="ru-RU"/>
+        </w:rPr>
+      </w:pPr>
+      <w:hyperlink r:id="rId21" w:history="1">
+        <w:r>
+          <w:rPr>
+            <w:rStyle w:val="a4"/>
+            <w:lang w:val="ru-RU"/>
+          </w:rPr>
+          <w:t>https://github.com/ihubar/TP-KB-242-Vladyslav-Hubar/blob/main/topic_02/task_03.py</w:t>
+        </w:r>
+      </w:hyperlink>
+    </w:p>
+    <w:p>
+      <w:pPr>
+        <w:spacing w:line="259" w:lineRule="auto"/>
+        <w:ind w:firstLine="0"/>
+        <w:jc w:val="left"/>
+        <w:rPr>
+          <w:lang w:val="ru-RU"/>
+        </w:rPr>
+      </w:pPr>
+      <w:r>
+        <w:rPr>
+          <w:lang w:val="ru-RU"/>
+        </w:rPr>
+        <w:br w:type="page"/>
+      </w:r>
+    </w:p>
+    <w:p>
+      <w:pPr>
+        <w:ind w:firstLine="709"/>
+        <w:rPr>
+          <w:b/>
+          <w:bCs/>
+          <w:lang w:val="ru-RU"/>
+        </w:rPr>
+      </w:pPr>
+      <w:r>
+        <w:rPr>
+          <w:b/>
+          <w:bCs/>
+          <w:lang w:val="uk-UA"/>
+        </w:rPr>
+        <w:lastRenderedPageBreak/>
+        <w:t xml:space="preserve">Знімок екрану з посилання на </w:t>
+      </w:r>
+      <w:proofErr w:type="spellStart"/>
+      <w:r>
+        <w:rPr>
+          <w:b/>
+          <w:bCs/>
+        </w:rPr>
+        <w:t>github</w:t>
+      </w:r>
+      <w:proofErr w:type="spellEnd"/>
+      <w:r>
+        <w:rPr>
+          <w:b/>
+          <w:bCs/>
+          <w:lang w:val="ru-RU"/>
+        </w:rPr>
+        <w:t>:</w:t>
+      </w:r>
+    </w:p>
+    <w:p>
+      <w:pPr>
+        <w:ind w:firstLine="709"/>
+        <w:rPr>
+          <w:lang w:val="ru-RU"/>
+        </w:rPr>
+      </w:pPr>
+      <w:r>
+        <w:rPr>
+          <w:lang w:val="ru-RU"/>
+        </w:rPr>
+        <w:drawing>
+          <wp:inline distT="0" distB="0" distL="0" distR="0" wp14:anchorId="0E8EE2CC" wp14:editId="591E72B3">
+            <wp:extent cx="5899825" cy="3086100"/>
+            <wp:effectExtent l="0" t="0" r="5715" b="0"/>
+            <wp:docPr id="12" name="Рисунок 12"/>
+            <wp:cNvGraphicFramePr>
+              <a:graphicFrameLocks xmlns:a="http://schemas.openxmlformats.org/drawingml/2006/main" noChangeAspect="1"/>
+            </wp:cNvGraphicFramePr>
+            <a:graphic xmlns:a="http://schemas.openxmlformats.org/drawingml/2006/main">
+              <a:graphicData uri="http://schemas.openxmlformats.org/drawingml/2006/picture">
+                <pic:pic xmlns:pic="http://schemas.openxmlformats.org/drawingml/2006/picture">
+                  <pic:nvPicPr>
+                    <pic:cNvPr id="1" name=""/>
+                    <pic:cNvPicPr/>
+                  </pic:nvPicPr>
+                  <pic:blipFill>
+                    <a:blip r:embed="rId22"/>
+                    <a:stretch>
+                      <a:fillRect/>
+                    </a:stretch>
+                  </pic:blipFill>
+                  <pic:spPr>
+                    <a:xfrm>
+                      <a:off x="0" y="0"/>
+                      <a:ext cx="5900863" cy="3086643"/>
+                    </a:xfrm>
+                    <a:prstGeom prst="rect">
+                      <a:avLst/>
+                    </a:prstGeom>
+                  </pic:spPr>
+                </pic:pic>
+              </a:graphicData>
+            </a:graphic>
+          </wp:inline>
+        </w:drawing>
+      </w:r>
+    </w:p>
+    <w:p>
+      <w:pPr>
+        <w:spacing w:line="259" w:lineRule="auto"/>
+        <w:ind w:firstLine="0"/>
+        <w:jc w:val="left"/>
+        <w:rPr>
+          <w:lang w:val="ru-RU"/>
+        </w:rPr>
+      </w:pPr>
+      <w:r>
+        <w:rPr>
+          <w:lang w:val="ru-RU"/>
+        </w:rPr>
+        <w:br w:type="page"/>
+      </w:r>
+    </w:p>
+    <w:p>
+      <w:pPr>
+        <w:ind w:firstLine="709"/>
+        <w:rPr>
+          <w:lang w:val="ru-RU"/>
+        </w:rPr>
+      </w:pPr>
+    </w:p>
     <w:sectPr>
       <w:pgSz w:w="11906" w:h="16838"/>
       <w:pgMar w:top="850" w:right="850" w:bottom="850" w:left="1417" w:header="708" w:footer="708" w:gutter="0"/>
@@ -1083,6 +2196,92 @@
 <file path=word/numbering.xml><?xml version="1.0" encoding="utf-8"?>
 <w:numbering xmlns:wpc="http://schemas.microsoft.com/office/word/2010/wordprocessingCanvas" xmlns:cx="http://schemas.microsoft.com/office/drawing/2014/chartex" xmlns:cx1="http://schemas.microsoft.com/office/drawing/2015/9/8/chartex" xmlns:cx2="http://schemas.microsoft.com/office/drawing/2015/10/21/chartex" xmlns:cx3="http://schemas.microsoft.com/office/drawing/2016/5/9/chartex" xmlns:cx4="http://schemas.microsoft.com/office/drawing/2016/5/10/chartex" xmlns:cx5="http://schemas.microsoft.com/office/drawing/2016/5/11/chartex" xmlns:cx6="http://schemas.microsoft.com/office/drawing/2016/5/12/chartex" xmlns:cx7="http://schemas.microsoft.com/office/drawing/2016/5/13/chartex" xmlns:cx8="http://schemas.microsoft.com/office/drawing/2016/5/14/chartex" xmlns:mc="http://schemas.openxmlformats.org/markup-compatibility/2006" xmlns:aink="http://schemas.microsoft.com/office/drawing/2016/ink" xmlns:am3d="http://schemas.microsoft.com/office/drawing/2017/model3d" xmlns:o="urn:schemas-microsoft-com:office:office" xmlns:r="http://schemas.openxmlformats.org/officeDocument/2006/relationships" xmlns:m="http://schemas.openxmlformats.org/officeDocument/2006/math" xmlns:v="urn:schemas-microsoft-com:vml" xmlns:wp14="http://schemas.microsoft.com/office/word/2010/wordprocessingDrawing" xmlns:wp="http://schemas.openxmlformats.org/drawingml/2006/wordprocessingDrawing" xmlns:w10="urn:schemas-microsoft-com:office:word" xmlns:w="http://schemas.openxmlformats.org/wordprocessingml/2006/main" xmlns:w14="http://schemas.microsoft.com/office/word/2010/wordml" xmlns:w15="http://schemas.microsoft.com/office/word/2012/wordml" xmlns:w16cex="http://schemas.microsoft.com/office/word/2018/wordml/cex" xmlns:w16cid="http://schemas.microsoft.com/office/word/2016/wordml/cid" xmlns:w16="http://schemas.microsoft.com/office/word/2018/wordml" xmlns:w16sdtdh="http://schemas.microsoft.com/office/word/2020/wordml/sdtdatahash" xmlns:w16se="http://schemas.microsoft.com/office/word/2015/wordml/symex" xmlns:wpg="http://schemas.microsoft.com/office/word/2010/wordprocessingGroup" xmlns:wpi="http://schemas.microsoft.com/office/word/2010/wordprocessingInk" xmlns:wne="http://schemas.microsoft.com/office/word/2006/wordml" xmlns:wps="http://schemas.microsoft.com/office/word/2010/wordprocessingShape" mc:Ignorable="w14 w15 w16se w16cid w16 w16cex w16sdtdh wp14">
   <w:abstractNum w:abstractNumId="0" w15:restartNumberingAfterBreak="0">
+    <w:nsid w:val="61597136"/>
+    <w:multiLevelType w:val="hybridMultilevel"/>
+    <w:tmpl w:val="CBC02F5A"/>
+    <w:lvl w:ilvl="0" w:tplc="04090011">
+      <w:start w:val="1"/>
+      <w:numFmt w:val="decimal"/>
+      <w:lvlText w:val="%1)"/>
+      <w:lvlJc w:val="left"/>
+      <w:pPr>
+        <w:ind w:left="720" w:hanging="360"/>
+      </w:pPr>
+    </w:lvl>
+    <w:lvl w:ilvl="1" w:tplc="04090019">
+      <w:start w:val="1"/>
+      <w:numFmt w:val="lowerLetter"/>
+      <w:lvlText w:val="%2."/>
+      <w:lvlJc w:val="left"/>
+      <w:pPr>
+        <w:ind w:left="1440" w:hanging="360"/>
+      </w:pPr>
+    </w:lvl>
+    <w:lvl w:ilvl="2" w:tplc="0409001B">
+      <w:start w:val="1"/>
+      <w:numFmt w:val="lowerRoman"/>
+      <w:lvlText w:val="%3."/>
+      <w:lvlJc w:val="right"/>
+      <w:pPr>
+        <w:ind w:left="2160" w:hanging="180"/>
+      </w:pPr>
+    </w:lvl>
+    <w:lvl w:ilvl="3" w:tplc="0409000F">
+      <w:start w:val="1"/>
+      <w:numFmt w:val="decimal"/>
+      <w:lvlText w:val="%4."/>
+      <w:lvlJc w:val="left"/>
+      <w:pPr>
+        <w:ind w:left="2880" w:hanging="360"/>
+      </w:pPr>
+    </w:lvl>
+    <w:lvl w:ilvl="4" w:tplc="04090019">
+      <w:start w:val="1"/>
+      <w:numFmt w:val="lowerLetter"/>
+      <w:lvlText w:val="%5."/>
+      <w:lvlJc w:val="left"/>
+      <w:pPr>
+        <w:ind w:left="3600" w:hanging="360"/>
+      </w:pPr>
+    </w:lvl>
+    <w:lvl w:ilvl="5" w:tplc="0409001B">
+      <w:start w:val="1"/>
+      <w:numFmt w:val="lowerRoman"/>
+      <w:lvlText w:val="%6."/>
+      <w:lvlJc w:val="right"/>
+      <w:pPr>
+        <w:ind w:left="4320" w:hanging="180"/>
+      </w:pPr>
+    </w:lvl>
+    <w:lvl w:ilvl="6" w:tplc="0409000F">
+      <w:start w:val="1"/>
+      <w:numFmt w:val="decimal"/>
+      <w:lvlText w:val="%7."/>
+      <w:lvlJc w:val="left"/>
+      <w:pPr>
+        <w:ind w:left="5040" w:hanging="360"/>
+      </w:pPr>
+    </w:lvl>
+    <w:lvl w:ilvl="7" w:tplc="04090019">
+      <w:start w:val="1"/>
+      <w:numFmt w:val="lowerLetter"/>
+      <w:lvlText w:val="%8."/>
+      <w:lvlJc w:val="left"/>
+      <w:pPr>
+        <w:ind w:left="5760" w:hanging="360"/>
+      </w:pPr>
+    </w:lvl>
+    <w:lvl w:ilvl="8" w:tplc="0409001B">
+      <w:start w:val="1"/>
+      <w:numFmt w:val="lowerRoman"/>
+      <w:lvlText w:val="%9."/>
+      <w:lvlJc w:val="right"/>
+      <w:pPr>
+        <w:ind w:left="6480" w:hanging="180"/>
+      </w:pPr>
+    </w:lvl>
+  </w:abstractNum>
+  <w:abstractNum w:abstractNumId="1" w15:restartNumberingAfterBreak="0">
     <w:nsid w:val="6CE54FE5"/>
     <w:multiLevelType w:val="hybridMultilevel"/>
     <w:tmpl w:val="E6D05908"/>
@@ -1169,6 +2368,36 @@
     </w:lvl>
   </w:abstractNum>
   <w:num w:numId="1">
+    <w:abstractNumId w:val="1"/>
+    <w:lvlOverride w:ilvl="0">
+      <w:startOverride w:val="1"/>
+    </w:lvlOverride>
+    <w:lvlOverride w:ilvl="1">
+      <w:startOverride w:val="1"/>
+    </w:lvlOverride>
+    <w:lvlOverride w:ilvl="2">
+      <w:startOverride w:val="1"/>
+    </w:lvlOverride>
+    <w:lvlOverride w:ilvl="3">
+      <w:startOverride w:val="1"/>
+    </w:lvlOverride>
+    <w:lvlOverride w:ilvl="4">
+      <w:startOverride w:val="1"/>
+    </w:lvlOverride>
+    <w:lvlOverride w:ilvl="5">
+      <w:startOverride w:val="1"/>
+    </w:lvlOverride>
+    <w:lvlOverride w:ilvl="6">
+      <w:startOverride w:val="1"/>
+    </w:lvlOverride>
+    <w:lvlOverride w:ilvl="7">
+      <w:startOverride w:val="1"/>
+    </w:lvlOverride>
+    <w:lvlOverride w:ilvl="8">
+      <w:startOverride w:val="1"/>
+    </w:lvlOverride>
+  </w:num>
+  <w:num w:numId="2">
     <w:abstractNumId w:val="0"/>
     <w:lvlOverride w:ilvl="0">
       <w:startOverride w:val="1"/>
@@ -1599,7 +2828,7 @@
   <w:style w:type="paragraph" w:default="1" w:styleId="a">
     <w:name w:val="Normal"/>
     <w:qFormat/>
-    <w:rsid w:val="00F27C23"/>
+    <w:rsid w:val="00F30937"/>
     <w:pPr>
       <w:spacing w:line="360" w:lineRule="auto"/>
       <w:ind w:firstLine="720"/>
@@ -1635,7 +2864,6 @@
   <w:style w:type="character" w:default="1" w:styleId="a0">
     <w:name w:val="Default Paragraph Font"/>
     <w:uiPriority w:val="1"/>
-    <w:semiHidden/>
     <w:unhideWhenUsed/>
   </w:style>
   <w:style w:type="table" w:default="1" w:styleId="a1">
@@ -1718,6 +2946,17 @@
       <w:color w:val="605E5C"/>
       <w:shd w:val="clear" w:color="auto" w:fill="E1DFDD"/>
     </w:rPr>
+  </w:style>
+  <w:style w:type="paragraph" w:styleId="a6">
+    <w:name w:val="List Paragraph"/>
+    <w:basedOn w:val="a"/>
+    <w:uiPriority w:val="34"/>
+    <w:qFormat/>
+    <w:rsid w:val="00EA59D1"/>
+    <w:pPr>
+      <w:ind w:left="720"/>
+      <w:contextualSpacing/>
+    </w:pPr>
   </w:style>
 </w:styles>
 </file>

</xml_diff>

<commit_message>
add topic 03 to report file
</commit_message>
<xml_diff>
--- a/TP-KB-242-Vladyslav-Hubar-lpr.docx
+++ b/TP-KB-242-Vladyslav-Hubar-lpr.docx
@@ -1195,13 +1195,7 @@
           <w:lang w:val="uk-UA"/>
         </w:rPr>
         <w:lastRenderedPageBreak/>
-        <w:t>Звіт до Теми №</w:t>
-      </w:r>
-      <w:r>
-        <w:rPr>
-          <w:lang w:val="uk-UA"/>
-        </w:rPr>
-        <w:t>2</w:t>
+        <w:t>Звіт до Теми №2</w:t>
       </w:r>
     </w:p>
     <w:p>
@@ -1228,19 +1222,7 @@
         <w:rPr>
           <w:lang w:val="uk-UA"/>
         </w:rPr>
-        <w:t>Під час виконання практичного завдання до Теми №</w:t>
-      </w:r>
-      <w:r>
-        <w:rPr>
-          <w:lang w:val="uk-UA"/>
-        </w:rPr>
-        <w:t>2</w:t>
-      </w:r>
-      <w:r>
-        <w:rPr>
-          <w:lang w:val="uk-UA"/>
-        </w:rPr>
-        <w:t xml:space="preserve"> було надано варіанти рішення до наступних задач:</w:t>
+        <w:t>Під час виконання практичного завдання до Теми №2 було надано варіанти рішення до наступних задач:</w:t>
       </w:r>
     </w:p>
     <w:p>
@@ -1283,6 +1265,9 @@
         <w:ind w:firstLine="709"/>
       </w:pPr>
       <w:r>
+        <w:rPr>
+          <w:noProof/>
+        </w:rPr>
         <w:drawing>
           <wp:inline distT="0" distB="0" distL="0" distR="0" wp14:anchorId="5001C2D2" wp14:editId="5046F0E5">
             <wp:extent cx="4366260" cy="5245945"/>
@@ -1580,6 +1565,7 @@
       </w:pPr>
       <w:r>
         <w:rPr>
+          <w:noProof/>
           <w:lang w:val="ru-RU"/>
         </w:rPr>
         <w:drawing>
@@ -1722,6 +1708,7 @@
       </w:pPr>
       <w:r>
         <w:rPr>
+          <w:noProof/>
           <w:lang w:val="ru-RU"/>
         </w:rPr>
         <w:drawing>
@@ -1857,6 +1844,7 @@
       </w:pPr>
       <w:r>
         <w:rPr>
+          <w:noProof/>
           <w:lang w:val="ru-RU"/>
         </w:rPr>
         <w:drawing>
@@ -1968,6 +1956,7 @@
       </w:pPr>
       <w:r>
         <w:rPr>
+          <w:noProof/>
           <w:lang w:val="ru-RU"/>
         </w:rPr>
         <w:drawing>
@@ -2120,6 +2109,7 @@
       </w:pPr>
       <w:r>
         <w:rPr>
+          <w:noProof/>
           <w:lang w:val="ru-RU"/>
         </w:rPr>
         <w:drawing>
@@ -2177,11 +2167,1438 @@
     </w:p>
     <w:p>
       <w:pPr>
+        <w:jc w:val="right"/>
+        <w:rPr>
+          <w:lang w:val="ru-RU"/>
+        </w:rPr>
+      </w:pPr>
+      <w:r>
+        <w:rPr>
+          <w:lang w:val="uk-UA"/>
+        </w:rPr>
+        <w:lastRenderedPageBreak/>
+        <w:t>Звіт до Теми №</w:t>
+      </w:r>
+      <w:r>
+        <w:rPr>
+          <w:lang w:val="ru-RU"/>
+        </w:rPr>
+        <w:t>3</w:t>
+      </w:r>
+    </w:p>
+    <w:p>
+      <w:pPr>
+        <w:jc w:val="right"/>
+        <w:rPr>
+          <w:lang w:val="uk-UA"/>
+        </w:rPr>
+      </w:pPr>
+      <w:r>
+        <w:rPr>
+          <w:lang w:val="uk-UA"/>
+        </w:rPr>
+        <w:t>Цикли</w:t>
+      </w:r>
+    </w:p>
+    <w:p>
+      <w:pPr>
+        <w:rPr>
+          <w:lang w:val="uk-UA"/>
+        </w:rPr>
+      </w:pPr>
+      <w:r>
+        <w:rPr>
+          <w:lang w:val="uk-UA"/>
+        </w:rPr>
+        <w:t>Під час виконання практичного завдання до Теми №</w:t>
+      </w:r>
+      <w:r>
+        <w:rPr>
+          <w:lang w:val="uk-UA"/>
+        </w:rPr>
+        <w:t>3</w:t>
+      </w:r>
+      <w:r>
+        <w:rPr>
+          <w:lang w:val="uk-UA"/>
+        </w:rPr>
+        <w:t xml:space="preserve"> було надано варіанти рішення до наступних задач:</w:t>
+      </w:r>
+    </w:p>
+    <w:p>
+      <w:pPr>
+        <w:pStyle w:val="a6"/>
+        <w:numPr>
+          <w:ilvl w:val="0"/>
+          <w:numId w:val="1"/>
+        </w:numPr>
+        <w:rPr>
+          <w:rFonts w:eastAsiaTheme="minorHAnsi"/>
+          <w:lang w:val="ru-RU"/>
+        </w:rPr>
+      </w:pPr>
+      <w:r>
+        <w:rPr>
+          <w:lang w:val="uk-UA"/>
+        </w:rPr>
+        <w:t>Написати програму калькулятор з постійними запитами на введення нових даних та операцій. За основу взяти програму калькулятор з попередньої теми. Реалізувати механізм завершення програми після отримання відповідної команди.</w:t>
+      </w:r>
+    </w:p>
+    <w:p>
+      <w:pPr>
+        <w:ind w:left="360" w:firstLine="0"/>
+        <w:rPr>
+          <w:b/>
+          <w:bCs/>
+          <w:lang w:val="uk-UA"/>
+        </w:rPr>
+      </w:pPr>
+      <w:r>
+        <w:rPr>
+          <w:b/>
+          <w:bCs/>
+          <w:lang w:val="uk-UA"/>
+        </w:rPr>
+        <w:t>Текст програми:</w:t>
+      </w:r>
+    </w:p>
+    <w:p>
+      <w:pPr>
+        <w:ind w:left="360" w:firstLine="0"/>
+        <w:rPr>
+          <w:b/>
+          <w:bCs/>
+          <w:lang w:val="uk-UA"/>
+        </w:rPr>
+      </w:pPr>
+      <w:r>
+        <w:rPr>
+          <w:b/>
+          <w:bCs/>
+          <w:lang w:val="uk-UA"/>
+        </w:rPr>
+        <w:drawing>
+          <wp:inline distT="0" distB="0" distL="0" distR="0" wp14:anchorId="7FB4D2C2" wp14:editId="7F51ECFF">
+            <wp:extent cx="6120765" cy="6233795"/>
+            <wp:effectExtent l="0" t="0" r="0" b="0"/>
+            <wp:docPr id="13" name="Рисунок 13"/>
+            <wp:cNvGraphicFramePr>
+              <a:graphicFrameLocks xmlns:a="http://schemas.openxmlformats.org/drawingml/2006/main" noChangeAspect="1"/>
+            </wp:cNvGraphicFramePr>
+            <a:graphic xmlns:a="http://schemas.openxmlformats.org/drawingml/2006/main">
+              <a:graphicData uri="http://schemas.openxmlformats.org/drawingml/2006/picture">
+                <pic:pic xmlns:pic="http://schemas.openxmlformats.org/drawingml/2006/picture">
+                  <pic:nvPicPr>
+                    <pic:cNvPr id="1" name=""/>
+                    <pic:cNvPicPr/>
+                  </pic:nvPicPr>
+                  <pic:blipFill>
+                    <a:blip r:embed="rId23"/>
+                    <a:stretch>
+                      <a:fillRect/>
+                    </a:stretch>
+                  </pic:blipFill>
+                  <pic:spPr>
+                    <a:xfrm>
+                      <a:off x="0" y="0"/>
+                      <a:ext cx="6120765" cy="6233795"/>
+                    </a:xfrm>
+                    <a:prstGeom prst="rect">
+                      <a:avLst/>
+                    </a:prstGeom>
+                  </pic:spPr>
+                </pic:pic>
+              </a:graphicData>
+            </a:graphic>
+          </wp:inline>
+        </w:drawing>
+      </w:r>
+    </w:p>
+    <w:p>
+      <w:pPr>
         <w:ind w:firstLine="709"/>
         <w:rPr>
-          <w:lang w:val="ru-RU"/>
-        </w:rPr>
-      </w:pPr>
+          <w:b/>
+          <w:bCs/>
+          <w:lang w:val="ru-RU"/>
+        </w:rPr>
+      </w:pPr>
+      <w:r>
+        <w:rPr>
+          <w:b/>
+          <w:bCs/>
+          <w:lang w:val="uk-UA"/>
+        </w:rPr>
+        <w:lastRenderedPageBreak/>
+        <w:t xml:space="preserve">Посилання на </w:t>
+      </w:r>
+      <w:proofErr w:type="spellStart"/>
+      <w:r>
+        <w:rPr>
+          <w:b/>
+          <w:bCs/>
+        </w:rPr>
+        <w:t>github</w:t>
+      </w:r>
+      <w:proofErr w:type="spellEnd"/>
+      <w:r>
+        <w:rPr>
+          <w:b/>
+          <w:bCs/>
+          <w:lang w:val="ru-RU"/>
+        </w:rPr>
+        <w:t>:</w:t>
+      </w:r>
+    </w:p>
+    <w:p>
+      <w:pPr>
+        <w:ind w:firstLine="709"/>
+        <w:rPr>
+          <w:lang w:val="ru-RU"/>
+        </w:rPr>
+      </w:pPr>
+      <w:hyperlink r:id="rId24" w:history="1">
+        <w:r>
+          <w:rPr>
+            <w:rStyle w:val="a4"/>
+            <w:lang w:val="ru-RU"/>
+          </w:rPr>
+          <w:t>https://github.com/ihubar/TP-KB-242-Vladyslav-Hubar/blob/main/topic_03/task_01.py</w:t>
+        </w:r>
+      </w:hyperlink>
+    </w:p>
+    <w:p>
+      <w:pPr>
+        <w:ind w:firstLine="709"/>
+        <w:rPr>
+          <w:b/>
+          <w:bCs/>
+          <w:lang w:val="ru-RU"/>
+        </w:rPr>
+      </w:pPr>
+      <w:r>
+        <w:rPr>
+          <w:b/>
+          <w:bCs/>
+          <w:lang w:val="uk-UA"/>
+        </w:rPr>
+        <w:t xml:space="preserve">Знімок екрану з посилання на </w:t>
+      </w:r>
+      <w:proofErr w:type="spellStart"/>
+      <w:r>
+        <w:rPr>
+          <w:b/>
+          <w:bCs/>
+        </w:rPr>
+        <w:t>github</w:t>
+      </w:r>
+      <w:proofErr w:type="spellEnd"/>
+      <w:r>
+        <w:rPr>
+          <w:b/>
+          <w:bCs/>
+          <w:lang w:val="ru-RU"/>
+        </w:rPr>
+        <w:t>:</w:t>
+      </w:r>
+    </w:p>
+    <w:p>
+      <w:pPr>
+        <w:ind w:firstLine="709"/>
+        <w:rPr>
+          <w:lang w:val="ru-RU"/>
+        </w:rPr>
+      </w:pPr>
+      <w:r>
+        <w:rPr>
+          <w:lang w:val="ru-RU"/>
+        </w:rPr>
+        <w:drawing>
+          <wp:inline distT="0" distB="0" distL="0" distR="0" wp14:anchorId="4F62E993" wp14:editId="3BED0045">
+            <wp:extent cx="6120765" cy="4716780"/>
+            <wp:effectExtent l="0" t="0" r="0" b="7620"/>
+            <wp:docPr id="14" name="Рисунок 14"/>
+            <wp:cNvGraphicFramePr>
+              <a:graphicFrameLocks xmlns:a="http://schemas.openxmlformats.org/drawingml/2006/main" noChangeAspect="1"/>
+            </wp:cNvGraphicFramePr>
+            <a:graphic xmlns:a="http://schemas.openxmlformats.org/drawingml/2006/main">
+              <a:graphicData uri="http://schemas.openxmlformats.org/drawingml/2006/picture">
+                <pic:pic xmlns:pic="http://schemas.openxmlformats.org/drawingml/2006/picture">
+                  <pic:nvPicPr>
+                    <pic:cNvPr id="1" name=""/>
+                    <pic:cNvPicPr/>
+                  </pic:nvPicPr>
+                  <pic:blipFill>
+                    <a:blip r:embed="rId25"/>
+                    <a:stretch>
+                      <a:fillRect/>
+                    </a:stretch>
+                  </pic:blipFill>
+                  <pic:spPr>
+                    <a:xfrm>
+                      <a:off x="0" y="0"/>
+                      <a:ext cx="6120765" cy="4716780"/>
+                    </a:xfrm>
+                    <a:prstGeom prst="rect">
+                      <a:avLst/>
+                    </a:prstGeom>
+                  </pic:spPr>
+                </pic:pic>
+              </a:graphicData>
+            </a:graphic>
+          </wp:inline>
+        </w:drawing>
+      </w:r>
+    </w:p>
+    <w:p>
+      <w:pPr>
+        <w:ind w:firstLine="709"/>
+        <w:rPr>
+          <w:lang w:val="ru-RU"/>
+        </w:rPr>
+      </w:pPr>
+    </w:p>
+    <w:p>
+      <w:pPr>
+        <w:spacing w:line="259" w:lineRule="auto"/>
+        <w:ind w:firstLine="0"/>
+        <w:jc w:val="left"/>
+        <w:rPr>
+          <w:lang w:val="ru-RU"/>
+        </w:rPr>
+      </w:pPr>
+      <w:r>
+        <w:rPr>
+          <w:lang w:val="ru-RU"/>
+        </w:rPr>
+        <w:br w:type="page"/>
+      </w:r>
+    </w:p>
+    <w:p>
+      <w:pPr>
+        <w:pStyle w:val="a6"/>
+        <w:numPr>
+          <w:ilvl w:val="0"/>
+          <w:numId w:val="1"/>
+        </w:numPr>
+        <w:rPr>
+          <w:rFonts w:eastAsiaTheme="minorHAnsi"/>
+        </w:rPr>
+      </w:pPr>
+      <w:r>
+        <w:rPr>
+          <w:lang w:val="uk-UA"/>
+        </w:rPr>
+        <w:lastRenderedPageBreak/>
+        <w:t xml:space="preserve">Написати програму тестування функцій списків таких як: </w:t>
+      </w:r>
+      <w:proofErr w:type="spellStart"/>
+      <w:r>
+        <w:rPr>
+          <w:lang w:val="uk-UA"/>
+        </w:rPr>
+        <w:t>extend</w:t>
+      </w:r>
+      <w:proofErr w:type="spellEnd"/>
+      <w:r>
+        <w:rPr>
+          <w:lang w:val="uk-UA"/>
+        </w:rPr>
+        <w:t xml:space="preserve">(), </w:t>
+      </w:r>
+      <w:proofErr w:type="spellStart"/>
+      <w:r>
+        <w:rPr>
+          <w:lang w:val="uk-UA"/>
+        </w:rPr>
+        <w:t>append</w:t>
+      </w:r>
+      <w:proofErr w:type="spellEnd"/>
+      <w:r>
+        <w:rPr>
+          <w:lang w:val="uk-UA"/>
+        </w:rPr>
+        <w:t xml:space="preserve">(), </w:t>
+      </w:r>
+      <w:proofErr w:type="spellStart"/>
+      <w:r>
+        <w:rPr>
+          <w:lang w:val="uk-UA"/>
+        </w:rPr>
+        <w:t>insert</w:t>
+      </w:r>
+      <w:proofErr w:type="spellEnd"/>
+      <w:r>
+        <w:rPr>
+          <w:lang w:val="uk-UA"/>
+        </w:rPr>
+        <w:t>(</w:t>
+      </w:r>
+      <w:proofErr w:type="spellStart"/>
+      <w:r>
+        <w:rPr>
+          <w:lang w:val="uk-UA"/>
+        </w:rPr>
+        <w:t>id</w:t>
+      </w:r>
+      <w:proofErr w:type="spellEnd"/>
+      <w:r>
+        <w:rPr>
+          <w:lang w:val="uk-UA"/>
+        </w:rPr>
+        <w:t xml:space="preserve">, </w:t>
+      </w:r>
+      <w:proofErr w:type="spellStart"/>
+      <w:r>
+        <w:rPr>
+          <w:lang w:val="uk-UA"/>
+        </w:rPr>
+        <w:t>val</w:t>
+      </w:r>
+      <w:proofErr w:type="spellEnd"/>
+      <w:r>
+        <w:rPr>
+          <w:lang w:val="uk-UA"/>
+        </w:rPr>
+        <w:t xml:space="preserve">), </w:t>
+      </w:r>
+      <w:proofErr w:type="spellStart"/>
+      <w:r>
+        <w:rPr>
+          <w:lang w:val="uk-UA"/>
+        </w:rPr>
+        <w:t>remove</w:t>
+      </w:r>
+      <w:proofErr w:type="spellEnd"/>
+      <w:r>
+        <w:rPr>
+          <w:lang w:val="uk-UA"/>
+        </w:rPr>
+        <w:t>(</w:t>
+      </w:r>
+      <w:proofErr w:type="spellStart"/>
+      <w:r>
+        <w:rPr>
+          <w:lang w:val="uk-UA"/>
+        </w:rPr>
+        <w:t>val</w:t>
+      </w:r>
+      <w:proofErr w:type="spellEnd"/>
+      <w:r>
+        <w:rPr>
+          <w:lang w:val="uk-UA"/>
+        </w:rPr>
+        <w:t xml:space="preserve">), </w:t>
+      </w:r>
+      <w:proofErr w:type="spellStart"/>
+      <w:r>
+        <w:rPr>
+          <w:lang w:val="uk-UA"/>
+        </w:rPr>
+        <w:t>clear</w:t>
+      </w:r>
+      <w:proofErr w:type="spellEnd"/>
+      <w:r>
+        <w:rPr>
+          <w:lang w:val="uk-UA"/>
+        </w:rPr>
+        <w:t xml:space="preserve">(), </w:t>
+      </w:r>
+      <w:proofErr w:type="spellStart"/>
+      <w:r>
+        <w:rPr>
+          <w:lang w:val="uk-UA"/>
+        </w:rPr>
+        <w:t>sort</w:t>
+      </w:r>
+      <w:proofErr w:type="spellEnd"/>
+      <w:r>
+        <w:rPr>
+          <w:lang w:val="uk-UA"/>
+        </w:rPr>
+        <w:t xml:space="preserve">(), </w:t>
+      </w:r>
+      <w:proofErr w:type="spellStart"/>
+      <w:r>
+        <w:rPr>
+          <w:lang w:val="uk-UA"/>
+        </w:rPr>
+        <w:t>reverse</w:t>
+      </w:r>
+      <w:proofErr w:type="spellEnd"/>
+      <w:r>
+        <w:rPr>
+          <w:lang w:val="uk-UA"/>
+        </w:rPr>
+        <w:t xml:space="preserve">(), </w:t>
+      </w:r>
+      <w:proofErr w:type="spellStart"/>
+      <w:r>
+        <w:rPr>
+          <w:lang w:val="uk-UA"/>
+        </w:rPr>
+        <w:t>copy</w:t>
+      </w:r>
+      <w:proofErr w:type="spellEnd"/>
+      <w:r>
+        <w:rPr>
+          <w:lang w:val="uk-UA"/>
+        </w:rPr>
+        <w:t>()</w:t>
+      </w:r>
+    </w:p>
+    <w:p>
+      <w:pPr>
+        <w:ind w:left="360" w:firstLine="0"/>
+        <w:rPr>
+          <w:b/>
+          <w:bCs/>
+          <w:lang w:val="uk-UA"/>
+        </w:rPr>
+      </w:pPr>
+      <w:r>
+        <w:rPr>
+          <w:b/>
+          <w:bCs/>
+          <w:lang w:val="uk-UA"/>
+        </w:rPr>
+        <w:t>Текст програми:</w:t>
+      </w:r>
+    </w:p>
+    <w:p>
+      <w:pPr>
+        <w:ind w:left="360" w:firstLine="0"/>
+        <w:rPr>
+          <w:rFonts w:eastAsiaTheme="minorHAnsi"/>
+        </w:rPr>
+      </w:pPr>
+      <w:r>
+        <w:rPr>
+          <w:rFonts w:eastAsiaTheme="minorHAnsi"/>
+        </w:rPr>
+        <w:drawing>
+          <wp:inline distT="0" distB="0" distL="0" distR="0" wp14:anchorId="42147705" wp14:editId="02C9FB8F">
+            <wp:extent cx="5527244" cy="8001000"/>
+            <wp:effectExtent l="0" t="0" r="0" b="0"/>
+            <wp:docPr id="15" name="Рисунок 15"/>
+            <wp:cNvGraphicFramePr>
+              <a:graphicFrameLocks xmlns:a="http://schemas.openxmlformats.org/drawingml/2006/main" noChangeAspect="1"/>
+            </wp:cNvGraphicFramePr>
+            <a:graphic xmlns:a="http://schemas.openxmlformats.org/drawingml/2006/main">
+              <a:graphicData uri="http://schemas.openxmlformats.org/drawingml/2006/picture">
+                <pic:pic xmlns:pic="http://schemas.openxmlformats.org/drawingml/2006/picture">
+                  <pic:nvPicPr>
+                    <pic:cNvPr id="1" name=""/>
+                    <pic:cNvPicPr/>
+                  </pic:nvPicPr>
+                  <pic:blipFill>
+                    <a:blip r:embed="rId26"/>
+                    <a:stretch>
+                      <a:fillRect/>
+                    </a:stretch>
+                  </pic:blipFill>
+                  <pic:spPr>
+                    <a:xfrm>
+                      <a:off x="0" y="0"/>
+                      <a:ext cx="5529450" cy="8004193"/>
+                    </a:xfrm>
+                    <a:prstGeom prst="rect">
+                      <a:avLst/>
+                    </a:prstGeom>
+                  </pic:spPr>
+                </pic:pic>
+              </a:graphicData>
+            </a:graphic>
+          </wp:inline>
+        </w:drawing>
+      </w:r>
+    </w:p>
+    <w:p>
+      <w:pPr>
+        <w:spacing w:line="259" w:lineRule="auto"/>
+        <w:ind w:firstLine="0"/>
+        <w:jc w:val="left"/>
+        <w:rPr>
+          <w:rFonts w:eastAsiaTheme="minorHAnsi"/>
+        </w:rPr>
+      </w:pPr>
+      <w:r>
+        <w:rPr>
+          <w:rFonts w:eastAsiaTheme="minorHAnsi"/>
+        </w:rPr>
+        <w:br w:type="page"/>
+      </w:r>
+    </w:p>
+    <w:p>
+      <w:pPr>
+        <w:ind w:firstLine="709"/>
+        <w:rPr>
+          <w:b/>
+          <w:bCs/>
+          <w:lang w:val="ru-RU"/>
+        </w:rPr>
+      </w:pPr>
+      <w:r>
+        <w:rPr>
+          <w:b/>
+          <w:bCs/>
+          <w:lang w:val="uk-UA"/>
+        </w:rPr>
+        <w:lastRenderedPageBreak/>
+        <w:t xml:space="preserve">Посилання на </w:t>
+      </w:r>
+      <w:proofErr w:type="spellStart"/>
+      <w:r>
+        <w:rPr>
+          <w:b/>
+          <w:bCs/>
+        </w:rPr>
+        <w:t>github</w:t>
+      </w:r>
+      <w:proofErr w:type="spellEnd"/>
+      <w:r>
+        <w:rPr>
+          <w:b/>
+          <w:bCs/>
+          <w:lang w:val="ru-RU"/>
+        </w:rPr>
+        <w:t>:</w:t>
+      </w:r>
+    </w:p>
+    <w:p>
+      <w:pPr>
+        <w:ind w:left="360" w:firstLine="0"/>
+        <w:rPr>
+          <w:rFonts w:eastAsiaTheme="minorHAnsi"/>
+          <w:lang w:val="ru-RU"/>
+        </w:rPr>
+      </w:pPr>
+      <w:hyperlink r:id="rId27" w:history="1">
+        <w:r>
+          <w:rPr>
+            <w:rStyle w:val="a4"/>
+            <w:rFonts w:eastAsiaTheme="minorHAnsi"/>
+          </w:rPr>
+          <w:t>https</w:t>
+        </w:r>
+        <w:r>
+          <w:rPr>
+            <w:rStyle w:val="a4"/>
+            <w:rFonts w:eastAsiaTheme="minorHAnsi"/>
+            <w:lang w:val="ru-RU"/>
+          </w:rPr>
+          <w:t>://</w:t>
+        </w:r>
+        <w:proofErr w:type="spellStart"/>
+        <w:r>
+          <w:rPr>
+            <w:rStyle w:val="a4"/>
+            <w:rFonts w:eastAsiaTheme="minorHAnsi"/>
+          </w:rPr>
+          <w:t>github</w:t>
+        </w:r>
+        <w:proofErr w:type="spellEnd"/>
+        <w:r>
+          <w:rPr>
+            <w:rStyle w:val="a4"/>
+            <w:rFonts w:eastAsiaTheme="minorHAnsi"/>
+            <w:lang w:val="ru-RU"/>
+          </w:rPr>
+          <w:t>.</w:t>
+        </w:r>
+        <w:r>
+          <w:rPr>
+            <w:rStyle w:val="a4"/>
+            <w:rFonts w:eastAsiaTheme="minorHAnsi"/>
+          </w:rPr>
+          <w:t>com</w:t>
+        </w:r>
+        <w:r>
+          <w:rPr>
+            <w:rStyle w:val="a4"/>
+            <w:rFonts w:eastAsiaTheme="minorHAnsi"/>
+            <w:lang w:val="ru-RU"/>
+          </w:rPr>
+          <w:t>/</w:t>
+        </w:r>
+        <w:proofErr w:type="spellStart"/>
+        <w:r>
+          <w:rPr>
+            <w:rStyle w:val="a4"/>
+            <w:rFonts w:eastAsiaTheme="minorHAnsi"/>
+          </w:rPr>
+          <w:t>ihubar</w:t>
+        </w:r>
+        <w:proofErr w:type="spellEnd"/>
+        <w:r>
+          <w:rPr>
+            <w:rStyle w:val="a4"/>
+            <w:rFonts w:eastAsiaTheme="minorHAnsi"/>
+            <w:lang w:val="ru-RU"/>
+          </w:rPr>
+          <w:t>/</w:t>
+        </w:r>
+        <w:r>
+          <w:rPr>
+            <w:rStyle w:val="a4"/>
+            <w:rFonts w:eastAsiaTheme="minorHAnsi"/>
+          </w:rPr>
+          <w:t>TP</w:t>
+        </w:r>
+        <w:r>
+          <w:rPr>
+            <w:rStyle w:val="a4"/>
+            <w:rFonts w:eastAsiaTheme="minorHAnsi"/>
+            <w:lang w:val="ru-RU"/>
+          </w:rPr>
+          <w:t>-</w:t>
+        </w:r>
+        <w:r>
+          <w:rPr>
+            <w:rStyle w:val="a4"/>
+            <w:rFonts w:eastAsiaTheme="minorHAnsi"/>
+          </w:rPr>
+          <w:t>KB</w:t>
+        </w:r>
+        <w:r>
+          <w:rPr>
+            <w:rStyle w:val="a4"/>
+            <w:rFonts w:eastAsiaTheme="minorHAnsi"/>
+            <w:lang w:val="ru-RU"/>
+          </w:rPr>
+          <w:t>-242-</w:t>
+        </w:r>
+        <w:r>
+          <w:rPr>
+            <w:rStyle w:val="a4"/>
+            <w:rFonts w:eastAsiaTheme="minorHAnsi"/>
+          </w:rPr>
+          <w:t>Vladyslav</w:t>
+        </w:r>
+        <w:r>
+          <w:rPr>
+            <w:rStyle w:val="a4"/>
+            <w:rFonts w:eastAsiaTheme="minorHAnsi"/>
+            <w:lang w:val="ru-RU"/>
+          </w:rPr>
+          <w:t>-</w:t>
+        </w:r>
+        <w:proofErr w:type="spellStart"/>
+        <w:r>
+          <w:rPr>
+            <w:rStyle w:val="a4"/>
+            <w:rFonts w:eastAsiaTheme="minorHAnsi"/>
+          </w:rPr>
+          <w:t>Hubar</w:t>
+        </w:r>
+        <w:proofErr w:type="spellEnd"/>
+        <w:r>
+          <w:rPr>
+            <w:rStyle w:val="a4"/>
+            <w:rFonts w:eastAsiaTheme="minorHAnsi"/>
+            <w:lang w:val="ru-RU"/>
+          </w:rPr>
+          <w:t>/</w:t>
+        </w:r>
+        <w:r>
+          <w:rPr>
+            <w:rStyle w:val="a4"/>
+            <w:rFonts w:eastAsiaTheme="minorHAnsi"/>
+          </w:rPr>
+          <w:t>blob</w:t>
+        </w:r>
+        <w:r>
+          <w:rPr>
+            <w:rStyle w:val="a4"/>
+            <w:rFonts w:eastAsiaTheme="minorHAnsi"/>
+            <w:lang w:val="ru-RU"/>
+          </w:rPr>
+          <w:t>/</w:t>
+        </w:r>
+        <w:r>
+          <w:rPr>
+            <w:rStyle w:val="a4"/>
+            <w:rFonts w:eastAsiaTheme="minorHAnsi"/>
+          </w:rPr>
+          <w:t>main</w:t>
+        </w:r>
+        <w:r>
+          <w:rPr>
+            <w:rStyle w:val="a4"/>
+            <w:rFonts w:eastAsiaTheme="minorHAnsi"/>
+            <w:lang w:val="ru-RU"/>
+          </w:rPr>
+          <w:t>/</w:t>
+        </w:r>
+        <w:r>
+          <w:rPr>
+            <w:rStyle w:val="a4"/>
+            <w:rFonts w:eastAsiaTheme="minorHAnsi"/>
+          </w:rPr>
+          <w:t>topic</w:t>
+        </w:r>
+        <w:r>
+          <w:rPr>
+            <w:rStyle w:val="a4"/>
+            <w:rFonts w:eastAsiaTheme="minorHAnsi"/>
+            <w:lang w:val="ru-RU"/>
+          </w:rPr>
+          <w:t>_03/</w:t>
+        </w:r>
+        <w:r>
+          <w:rPr>
+            <w:rStyle w:val="a4"/>
+            <w:rFonts w:eastAsiaTheme="minorHAnsi"/>
+          </w:rPr>
+          <w:t>task</w:t>
+        </w:r>
+        <w:r>
+          <w:rPr>
+            <w:rStyle w:val="a4"/>
+            <w:rFonts w:eastAsiaTheme="minorHAnsi"/>
+            <w:lang w:val="ru-RU"/>
+          </w:rPr>
+          <w:t>_02.</w:t>
+        </w:r>
+        <w:proofErr w:type="spellStart"/>
+        <w:r>
+          <w:rPr>
+            <w:rStyle w:val="a4"/>
+            <w:rFonts w:eastAsiaTheme="minorHAnsi"/>
+          </w:rPr>
+          <w:t>py</w:t>
+        </w:r>
+        <w:proofErr w:type="spellEnd"/>
+      </w:hyperlink>
+    </w:p>
+    <w:p>
+      <w:pPr>
+        <w:ind w:firstLine="709"/>
+        <w:rPr>
+          <w:b/>
+          <w:bCs/>
+          <w:lang w:val="ru-RU"/>
+        </w:rPr>
+      </w:pPr>
+      <w:r>
+        <w:rPr>
+          <w:b/>
+          <w:bCs/>
+          <w:lang w:val="uk-UA"/>
+        </w:rPr>
+        <w:t xml:space="preserve">Знімок екрану з посилання на </w:t>
+      </w:r>
+      <w:proofErr w:type="spellStart"/>
+      <w:r>
+        <w:rPr>
+          <w:b/>
+          <w:bCs/>
+        </w:rPr>
+        <w:t>github</w:t>
+      </w:r>
+      <w:proofErr w:type="spellEnd"/>
+      <w:r>
+        <w:rPr>
+          <w:b/>
+          <w:bCs/>
+          <w:lang w:val="ru-RU"/>
+        </w:rPr>
+        <w:t>:</w:t>
+      </w:r>
+    </w:p>
+    <w:p>
+      <w:pPr>
+        <w:ind w:left="360" w:firstLine="0"/>
+        <w:rPr>
+          <w:rFonts w:eastAsiaTheme="minorHAnsi"/>
+          <w:lang w:val="ru-RU"/>
+        </w:rPr>
+      </w:pPr>
+      <w:r>
+        <w:rPr>
+          <w:rFonts w:eastAsiaTheme="minorHAnsi"/>
+          <w:lang w:val="ru-RU"/>
+        </w:rPr>
+        <w:drawing>
+          <wp:inline distT="0" distB="0" distL="0" distR="0" wp14:anchorId="7E80B310" wp14:editId="3632ECCB">
+            <wp:extent cx="6120765" cy="4711065"/>
+            <wp:effectExtent l="0" t="0" r="0" b="0"/>
+            <wp:docPr id="16" name="Рисунок 16"/>
+            <wp:cNvGraphicFramePr>
+              <a:graphicFrameLocks xmlns:a="http://schemas.openxmlformats.org/drawingml/2006/main" noChangeAspect="1"/>
+            </wp:cNvGraphicFramePr>
+            <a:graphic xmlns:a="http://schemas.openxmlformats.org/drawingml/2006/main">
+              <a:graphicData uri="http://schemas.openxmlformats.org/drawingml/2006/picture">
+                <pic:pic xmlns:pic="http://schemas.openxmlformats.org/drawingml/2006/picture">
+                  <pic:nvPicPr>
+                    <pic:cNvPr id="1" name=""/>
+                    <pic:cNvPicPr/>
+                  </pic:nvPicPr>
+                  <pic:blipFill>
+                    <a:blip r:embed="rId28"/>
+                    <a:stretch>
+                      <a:fillRect/>
+                    </a:stretch>
+                  </pic:blipFill>
+                  <pic:spPr>
+                    <a:xfrm>
+                      <a:off x="0" y="0"/>
+                      <a:ext cx="6120765" cy="4711065"/>
+                    </a:xfrm>
+                    <a:prstGeom prst="rect">
+                      <a:avLst/>
+                    </a:prstGeom>
+                  </pic:spPr>
+                </pic:pic>
+              </a:graphicData>
+            </a:graphic>
+          </wp:inline>
+        </w:drawing>
+      </w:r>
+    </w:p>
+    <w:p>
+      <w:pPr>
+        <w:spacing w:line="259" w:lineRule="auto"/>
+        <w:ind w:firstLine="0"/>
+        <w:jc w:val="left"/>
+        <w:rPr>
+          <w:rFonts w:eastAsiaTheme="minorHAnsi"/>
+          <w:lang w:val="ru-RU"/>
+        </w:rPr>
+      </w:pPr>
+      <w:r>
+        <w:rPr>
+          <w:rFonts w:eastAsiaTheme="minorHAnsi"/>
+          <w:lang w:val="ru-RU"/>
+        </w:rPr>
+        <w:br w:type="page"/>
+      </w:r>
+    </w:p>
+    <w:p>
+      <w:pPr>
+        <w:pStyle w:val="a6"/>
+        <w:numPr>
+          <w:ilvl w:val="0"/>
+          <w:numId w:val="1"/>
+        </w:numPr>
+        <w:rPr>
+          <w:rFonts w:eastAsiaTheme="minorHAnsi"/>
+          <w:lang w:val="ru-RU"/>
+        </w:rPr>
+      </w:pPr>
+      <w:r>
+        <w:rPr>
+          <w:lang w:val="uk-UA"/>
+        </w:rPr>
+        <w:lastRenderedPageBreak/>
+        <w:t xml:space="preserve">Написати програму тестування функцій словників таких як: </w:t>
+      </w:r>
+      <w:proofErr w:type="spellStart"/>
+      <w:r>
+        <w:rPr>
+          <w:lang w:val="uk-UA"/>
+        </w:rPr>
+        <w:t>update</w:t>
+      </w:r>
+      <w:proofErr w:type="spellEnd"/>
+      <w:r>
+        <w:rPr>
+          <w:lang w:val="uk-UA"/>
+        </w:rPr>
+        <w:t xml:space="preserve">(), </w:t>
+      </w:r>
+      <w:proofErr w:type="spellStart"/>
+      <w:r>
+        <w:rPr>
+          <w:lang w:val="uk-UA"/>
+        </w:rPr>
+        <w:t>del</w:t>
+      </w:r>
+      <w:proofErr w:type="spellEnd"/>
+      <w:r>
+        <w:rPr>
+          <w:lang w:val="uk-UA"/>
+        </w:rPr>
+        <w:t xml:space="preserve">(), </w:t>
+      </w:r>
+      <w:proofErr w:type="spellStart"/>
+      <w:r>
+        <w:rPr>
+          <w:lang w:val="uk-UA"/>
+        </w:rPr>
+        <w:t>clear</w:t>
+      </w:r>
+      <w:proofErr w:type="spellEnd"/>
+      <w:r>
+        <w:rPr>
+          <w:lang w:val="uk-UA"/>
+        </w:rPr>
+        <w:t xml:space="preserve">(), </w:t>
+      </w:r>
+      <w:proofErr w:type="spellStart"/>
+      <w:r>
+        <w:rPr>
+          <w:lang w:val="uk-UA"/>
+        </w:rPr>
+        <w:t>keys</w:t>
+      </w:r>
+      <w:proofErr w:type="spellEnd"/>
+      <w:r>
+        <w:rPr>
+          <w:lang w:val="uk-UA"/>
+        </w:rPr>
+        <w:t xml:space="preserve">(), </w:t>
+      </w:r>
+      <w:proofErr w:type="spellStart"/>
+      <w:r>
+        <w:rPr>
+          <w:lang w:val="uk-UA"/>
+        </w:rPr>
+        <w:t>values</w:t>
+      </w:r>
+      <w:proofErr w:type="spellEnd"/>
+      <w:r>
+        <w:rPr>
+          <w:lang w:val="uk-UA"/>
+        </w:rPr>
+        <w:t xml:space="preserve">(), </w:t>
+      </w:r>
+      <w:proofErr w:type="spellStart"/>
+      <w:r>
+        <w:rPr>
+          <w:lang w:val="uk-UA"/>
+        </w:rPr>
+        <w:t>items</w:t>
+      </w:r>
+      <w:proofErr w:type="spellEnd"/>
+      <w:r>
+        <w:rPr>
+          <w:lang w:val="uk-UA"/>
+        </w:rPr>
+        <w:t>()</w:t>
+      </w:r>
+    </w:p>
+    <w:p>
+      <w:pPr>
+        <w:ind w:left="360" w:firstLine="0"/>
+        <w:jc w:val="center"/>
+        <w:rPr>
+          <w:rFonts w:eastAsiaTheme="minorHAnsi"/>
+          <w:lang w:val="ru-RU"/>
+        </w:rPr>
+      </w:pPr>
+      <w:r>
+        <w:rPr>
+          <w:rFonts w:eastAsiaTheme="minorHAnsi"/>
+          <w:lang w:val="ru-RU"/>
+        </w:rPr>
+        <w:drawing>
+          <wp:inline distT="0" distB="0" distL="0" distR="0" wp14:anchorId="6ED3AE15" wp14:editId="4E8DEBF6">
+            <wp:extent cx="4678680" cy="3674892"/>
+            <wp:effectExtent l="0" t="0" r="7620" b="1905"/>
+            <wp:docPr id="17" name="Рисунок 17"/>
+            <wp:cNvGraphicFramePr>
+              <a:graphicFrameLocks xmlns:a="http://schemas.openxmlformats.org/drawingml/2006/main" noChangeAspect="1"/>
+            </wp:cNvGraphicFramePr>
+            <a:graphic xmlns:a="http://schemas.openxmlformats.org/drawingml/2006/main">
+              <a:graphicData uri="http://schemas.openxmlformats.org/drawingml/2006/picture">
+                <pic:pic xmlns:pic="http://schemas.openxmlformats.org/drawingml/2006/picture">
+                  <pic:nvPicPr>
+                    <pic:cNvPr id="1" name=""/>
+                    <pic:cNvPicPr/>
+                  </pic:nvPicPr>
+                  <pic:blipFill>
+                    <a:blip r:embed="rId29"/>
+                    <a:stretch>
+                      <a:fillRect/>
+                    </a:stretch>
+                  </pic:blipFill>
+                  <pic:spPr>
+                    <a:xfrm>
+                      <a:off x="0" y="0"/>
+                      <a:ext cx="4687899" cy="3682133"/>
+                    </a:xfrm>
+                    <a:prstGeom prst="rect">
+                      <a:avLst/>
+                    </a:prstGeom>
+                  </pic:spPr>
+                </pic:pic>
+              </a:graphicData>
+            </a:graphic>
+          </wp:inline>
+        </w:drawing>
+      </w:r>
+    </w:p>
+    <w:p>
+      <w:pPr>
+        <w:ind w:firstLine="709"/>
+        <w:rPr>
+          <w:b/>
+          <w:bCs/>
+          <w:lang w:val="ru-RU"/>
+        </w:rPr>
+      </w:pPr>
+      <w:r>
+        <w:rPr>
+          <w:b/>
+          <w:bCs/>
+          <w:lang w:val="uk-UA"/>
+        </w:rPr>
+        <w:t xml:space="preserve">Посилання на </w:t>
+      </w:r>
+      <w:proofErr w:type="spellStart"/>
+      <w:r>
+        <w:rPr>
+          <w:b/>
+          <w:bCs/>
+        </w:rPr>
+        <w:t>github</w:t>
+      </w:r>
+      <w:proofErr w:type="spellEnd"/>
+      <w:r>
+        <w:rPr>
+          <w:b/>
+          <w:bCs/>
+          <w:lang w:val="ru-RU"/>
+        </w:rPr>
+        <w:t>:</w:t>
+      </w:r>
+    </w:p>
+    <w:p>
+      <w:pPr>
+        <w:spacing w:line="240" w:lineRule="auto"/>
+        <w:ind w:left="357" w:firstLine="0"/>
+        <w:rPr>
+          <w:rFonts w:eastAsiaTheme="minorHAnsi"/>
+          <w:lang w:val="ru-RU"/>
+        </w:rPr>
+      </w:pPr>
+      <w:hyperlink r:id="rId30" w:history="1">
+        <w:r>
+          <w:rPr>
+            <w:rStyle w:val="a4"/>
+            <w:rFonts w:eastAsiaTheme="minorHAnsi"/>
+            <w:lang w:val="ru-RU"/>
+          </w:rPr>
+          <w:t>https://github.com/ihubar/TP-KB-242-Vladyslav-Hubar/blob/main/topic_03/task_03.py</w:t>
+        </w:r>
+      </w:hyperlink>
+    </w:p>
+    <w:p>
+      <w:pPr>
+        <w:ind w:firstLine="709"/>
+        <w:rPr>
+          <w:b/>
+          <w:bCs/>
+          <w:lang w:val="ru-RU"/>
+        </w:rPr>
+      </w:pPr>
+      <w:r>
+        <w:rPr>
+          <w:b/>
+          <w:bCs/>
+          <w:lang w:val="uk-UA"/>
+        </w:rPr>
+        <w:t xml:space="preserve">Знімок екрану з посилання на </w:t>
+      </w:r>
+      <w:proofErr w:type="spellStart"/>
+      <w:r>
+        <w:rPr>
+          <w:b/>
+          <w:bCs/>
+        </w:rPr>
+        <w:t>github</w:t>
+      </w:r>
+      <w:proofErr w:type="spellEnd"/>
+      <w:r>
+        <w:rPr>
+          <w:b/>
+          <w:bCs/>
+          <w:lang w:val="ru-RU"/>
+        </w:rPr>
+        <w:t>:</w:t>
+      </w:r>
+    </w:p>
+    <w:p>
+      <w:pPr>
+        <w:ind w:left="360" w:firstLine="0"/>
+        <w:jc w:val="center"/>
+        <w:rPr>
+          <w:rFonts w:eastAsiaTheme="minorHAnsi"/>
+          <w:lang w:val="ru-RU"/>
+        </w:rPr>
+      </w:pPr>
+      <w:r>
+        <w:rPr>
+          <w:rFonts w:eastAsiaTheme="minorHAnsi"/>
+          <w:lang w:val="ru-RU"/>
+        </w:rPr>
+        <w:drawing>
+          <wp:inline distT="0" distB="0" distL="0" distR="0" wp14:anchorId="3B2CE64A" wp14:editId="3EFB48C3">
+            <wp:extent cx="4450080" cy="3645844"/>
+            <wp:effectExtent l="0" t="0" r="7620" b="0"/>
+            <wp:docPr id="18" name="Рисунок 18"/>
+            <wp:cNvGraphicFramePr>
+              <a:graphicFrameLocks xmlns:a="http://schemas.openxmlformats.org/drawingml/2006/main" noChangeAspect="1"/>
+            </wp:cNvGraphicFramePr>
+            <a:graphic xmlns:a="http://schemas.openxmlformats.org/drawingml/2006/main">
+              <a:graphicData uri="http://schemas.openxmlformats.org/drawingml/2006/picture">
+                <pic:pic xmlns:pic="http://schemas.openxmlformats.org/drawingml/2006/picture">
+                  <pic:nvPicPr>
+                    <pic:cNvPr id="1" name=""/>
+                    <pic:cNvPicPr/>
+                  </pic:nvPicPr>
+                  <pic:blipFill>
+                    <a:blip r:embed="rId31"/>
+                    <a:stretch>
+                      <a:fillRect/>
+                    </a:stretch>
+                  </pic:blipFill>
+                  <pic:spPr>
+                    <a:xfrm>
+                      <a:off x="0" y="0"/>
+                      <a:ext cx="4464942" cy="3658020"/>
+                    </a:xfrm>
+                    <a:prstGeom prst="rect">
+                      <a:avLst/>
+                    </a:prstGeom>
+                  </pic:spPr>
+                </pic:pic>
+              </a:graphicData>
+            </a:graphic>
+          </wp:inline>
+        </w:drawing>
+      </w:r>
+    </w:p>
+    <w:p>
+      <w:pPr>
+        <w:pStyle w:val="a6"/>
+        <w:numPr>
+          <w:ilvl w:val="0"/>
+          <w:numId w:val="1"/>
+        </w:numPr>
+        <w:rPr>
+          <w:rFonts w:eastAsiaTheme="minorHAnsi"/>
+          <w:lang w:val="ru-RU"/>
+        </w:rPr>
+      </w:pPr>
+      <w:r>
+        <w:rPr>
+          <w:lang w:val="uk-UA"/>
+        </w:rPr>
+        <w:lastRenderedPageBreak/>
+        <w:t>Маючи відсортований список, написати функцію пошуку позиції для вставки нового елементу в список.</w:t>
+      </w:r>
+    </w:p>
+    <w:p>
+      <w:pPr>
+        <w:ind w:left="360" w:firstLine="0"/>
+        <w:rPr>
+          <w:b/>
+          <w:bCs/>
+          <w:lang w:val="uk-UA"/>
+        </w:rPr>
+      </w:pPr>
+      <w:r>
+        <w:rPr>
+          <w:b/>
+          <w:bCs/>
+          <w:lang w:val="uk-UA"/>
+        </w:rPr>
+        <w:t>Текст програми:</w:t>
+      </w:r>
+    </w:p>
+    <w:p>
+      <w:pPr>
+        <w:ind w:left="360" w:firstLine="0"/>
+        <w:jc w:val="center"/>
+        <w:rPr>
+          <w:rFonts w:eastAsiaTheme="minorHAnsi"/>
+          <w:lang w:val="ru-RU"/>
+        </w:rPr>
+      </w:pPr>
+      <w:r>
+        <w:rPr>
+          <w:rFonts w:eastAsiaTheme="minorHAnsi"/>
+          <w:lang w:val="ru-RU"/>
+        </w:rPr>
+        <w:drawing>
+          <wp:inline distT="0" distB="0" distL="0" distR="0" wp14:anchorId="03F8F015" wp14:editId="109A53E8">
+            <wp:extent cx="4945380" cy="3559093"/>
+            <wp:effectExtent l="0" t="0" r="7620" b="3810"/>
+            <wp:docPr id="19" name="Рисунок 19"/>
+            <wp:cNvGraphicFramePr>
+              <a:graphicFrameLocks xmlns:a="http://schemas.openxmlformats.org/drawingml/2006/main" noChangeAspect="1"/>
+            </wp:cNvGraphicFramePr>
+            <a:graphic xmlns:a="http://schemas.openxmlformats.org/drawingml/2006/main">
+              <a:graphicData uri="http://schemas.openxmlformats.org/drawingml/2006/picture">
+                <pic:pic xmlns:pic="http://schemas.openxmlformats.org/drawingml/2006/picture">
+                  <pic:nvPicPr>
+                    <pic:cNvPr id="1" name=""/>
+                    <pic:cNvPicPr/>
+                  </pic:nvPicPr>
+                  <pic:blipFill>
+                    <a:blip r:embed="rId32"/>
+                    <a:stretch>
+                      <a:fillRect/>
+                    </a:stretch>
+                  </pic:blipFill>
+                  <pic:spPr>
+                    <a:xfrm>
+                      <a:off x="0" y="0"/>
+                      <a:ext cx="4951221" cy="3563297"/>
+                    </a:xfrm>
+                    <a:prstGeom prst="rect">
+                      <a:avLst/>
+                    </a:prstGeom>
+                  </pic:spPr>
+                </pic:pic>
+              </a:graphicData>
+            </a:graphic>
+          </wp:inline>
+        </w:drawing>
+      </w:r>
+    </w:p>
+    <w:p>
+      <w:pPr>
+        <w:spacing w:line="240" w:lineRule="auto"/>
+        <w:ind w:firstLine="709"/>
+        <w:rPr>
+          <w:b/>
+          <w:bCs/>
+          <w:lang w:val="ru-RU"/>
+        </w:rPr>
+      </w:pPr>
+      <w:r>
+        <w:rPr>
+          <w:b/>
+          <w:bCs/>
+          <w:lang w:val="uk-UA"/>
+        </w:rPr>
+        <w:t xml:space="preserve">Посилання на </w:t>
+      </w:r>
+      <w:proofErr w:type="spellStart"/>
+      <w:r>
+        <w:rPr>
+          <w:b/>
+          <w:bCs/>
+        </w:rPr>
+        <w:t>github</w:t>
+      </w:r>
+      <w:proofErr w:type="spellEnd"/>
+      <w:r>
+        <w:rPr>
+          <w:b/>
+          <w:bCs/>
+          <w:lang w:val="ru-RU"/>
+        </w:rPr>
+        <w:t>:</w:t>
+      </w:r>
+    </w:p>
+    <w:p>
+      <w:pPr>
+        <w:spacing w:line="240" w:lineRule="auto"/>
+        <w:ind w:left="360" w:firstLine="0"/>
+        <w:rPr>
+          <w:rFonts w:eastAsiaTheme="minorHAnsi"/>
+          <w:lang w:val="ru-RU"/>
+        </w:rPr>
+      </w:pPr>
+      <w:hyperlink r:id="rId33" w:history="1">
+        <w:r>
+          <w:rPr>
+            <w:rStyle w:val="a4"/>
+            <w:rFonts w:eastAsiaTheme="minorHAnsi"/>
+            <w:lang w:val="ru-RU"/>
+          </w:rPr>
+          <w:t>https://github.com/ihubar/TP-KB-242-Vladyslav-Hubar/blob/main/topic_03/task_04.py</w:t>
+        </w:r>
+      </w:hyperlink>
+    </w:p>
+    <w:p>
+      <w:pPr>
+        <w:ind w:firstLine="709"/>
+        <w:rPr>
+          <w:b/>
+          <w:bCs/>
+          <w:lang w:val="ru-RU"/>
+        </w:rPr>
+      </w:pPr>
+      <w:r>
+        <w:rPr>
+          <w:b/>
+          <w:bCs/>
+          <w:lang w:val="uk-UA"/>
+        </w:rPr>
+        <w:t xml:space="preserve">Знімок екрану з посилання на </w:t>
+      </w:r>
+      <w:proofErr w:type="spellStart"/>
+      <w:r>
+        <w:rPr>
+          <w:b/>
+          <w:bCs/>
+        </w:rPr>
+        <w:t>github</w:t>
+      </w:r>
+      <w:proofErr w:type="spellEnd"/>
+      <w:r>
+        <w:rPr>
+          <w:b/>
+          <w:bCs/>
+          <w:lang w:val="ru-RU"/>
+        </w:rPr>
+        <w:t>:</w:t>
+      </w:r>
+    </w:p>
+    <w:p>
+      <w:pPr>
+        <w:ind w:left="360" w:firstLine="0"/>
+        <w:rPr>
+          <w:rFonts w:eastAsiaTheme="minorHAnsi"/>
+          <w:lang w:val="ru-RU"/>
+        </w:rPr>
+      </w:pPr>
+      <w:r>
+        <w:rPr>
+          <w:rFonts w:eastAsiaTheme="minorHAnsi"/>
+          <w:lang w:val="ru-RU"/>
+        </w:rPr>
+        <w:drawing>
+          <wp:inline distT="0" distB="0" distL="0" distR="0" wp14:anchorId="24CC53E3" wp14:editId="3F018985">
+            <wp:extent cx="4861560" cy="3281894"/>
+            <wp:effectExtent l="0" t="0" r="0" b="0"/>
+            <wp:docPr id="20" name="Рисунок 20"/>
+            <wp:cNvGraphicFramePr>
+              <a:graphicFrameLocks xmlns:a="http://schemas.openxmlformats.org/drawingml/2006/main" noChangeAspect="1"/>
+            </wp:cNvGraphicFramePr>
+            <a:graphic xmlns:a="http://schemas.openxmlformats.org/drawingml/2006/main">
+              <a:graphicData uri="http://schemas.openxmlformats.org/drawingml/2006/picture">
+                <pic:pic xmlns:pic="http://schemas.openxmlformats.org/drawingml/2006/picture">
+                  <pic:nvPicPr>
+                    <pic:cNvPr id="1" name=""/>
+                    <pic:cNvPicPr/>
+                  </pic:nvPicPr>
+                  <pic:blipFill>
+                    <a:blip r:embed="rId34"/>
+                    <a:stretch>
+                      <a:fillRect/>
+                    </a:stretch>
+                  </pic:blipFill>
+                  <pic:spPr>
+                    <a:xfrm>
+                      <a:off x="0" y="0"/>
+                      <a:ext cx="4884534" cy="3297403"/>
+                    </a:xfrm>
+                    <a:prstGeom prst="rect">
+                      <a:avLst/>
+                    </a:prstGeom>
+                  </pic:spPr>
+                </pic:pic>
+              </a:graphicData>
+            </a:graphic>
+          </wp:inline>
+        </w:drawing>
+      </w:r>
     </w:p>
     <w:sectPr>
       <w:pgSz w:w="11906" w:h="16838"/>
@@ -2196,6 +3613,92 @@
 <file path=word/numbering.xml><?xml version="1.0" encoding="utf-8"?>
 <w:numbering xmlns:wpc="http://schemas.microsoft.com/office/word/2010/wordprocessingCanvas" xmlns:cx="http://schemas.microsoft.com/office/drawing/2014/chartex" xmlns:cx1="http://schemas.microsoft.com/office/drawing/2015/9/8/chartex" xmlns:cx2="http://schemas.microsoft.com/office/drawing/2015/10/21/chartex" xmlns:cx3="http://schemas.microsoft.com/office/drawing/2016/5/9/chartex" xmlns:cx4="http://schemas.microsoft.com/office/drawing/2016/5/10/chartex" xmlns:cx5="http://schemas.microsoft.com/office/drawing/2016/5/11/chartex" xmlns:cx6="http://schemas.microsoft.com/office/drawing/2016/5/12/chartex" xmlns:cx7="http://schemas.microsoft.com/office/drawing/2016/5/13/chartex" xmlns:cx8="http://schemas.microsoft.com/office/drawing/2016/5/14/chartex" xmlns:mc="http://schemas.openxmlformats.org/markup-compatibility/2006" xmlns:aink="http://schemas.microsoft.com/office/drawing/2016/ink" xmlns:am3d="http://schemas.microsoft.com/office/drawing/2017/model3d" xmlns:o="urn:schemas-microsoft-com:office:office" xmlns:r="http://schemas.openxmlformats.org/officeDocument/2006/relationships" xmlns:m="http://schemas.openxmlformats.org/officeDocument/2006/math" xmlns:v="urn:schemas-microsoft-com:vml" xmlns:wp14="http://schemas.microsoft.com/office/word/2010/wordprocessingDrawing" xmlns:wp="http://schemas.openxmlformats.org/drawingml/2006/wordprocessingDrawing" xmlns:w10="urn:schemas-microsoft-com:office:word" xmlns:w="http://schemas.openxmlformats.org/wordprocessingml/2006/main" xmlns:w14="http://schemas.microsoft.com/office/word/2010/wordml" xmlns:w15="http://schemas.microsoft.com/office/word/2012/wordml" xmlns:w16cex="http://schemas.microsoft.com/office/word/2018/wordml/cex" xmlns:w16cid="http://schemas.microsoft.com/office/word/2016/wordml/cid" xmlns:w16="http://schemas.microsoft.com/office/word/2018/wordml" xmlns:w16sdtdh="http://schemas.microsoft.com/office/word/2020/wordml/sdtdatahash" xmlns:w16se="http://schemas.microsoft.com/office/word/2015/wordml/symex" xmlns:wpg="http://schemas.microsoft.com/office/word/2010/wordprocessingGroup" xmlns:wpi="http://schemas.microsoft.com/office/word/2010/wordprocessingInk" xmlns:wne="http://schemas.microsoft.com/office/word/2006/wordml" xmlns:wps="http://schemas.microsoft.com/office/word/2010/wordprocessingShape" mc:Ignorable="w14 w15 w16se w16cid w16 w16cex w16sdtdh wp14">
   <w:abstractNum w:abstractNumId="0" w15:restartNumberingAfterBreak="0">
+    <w:nsid w:val="1A957B1B"/>
+    <w:multiLevelType w:val="hybridMultilevel"/>
+    <w:tmpl w:val="E6D05908"/>
+    <w:lvl w:ilvl="0" w:tplc="04090011">
+      <w:start w:val="1"/>
+      <w:numFmt w:val="decimal"/>
+      <w:lvlText w:val="%1)"/>
+      <w:lvlJc w:val="left"/>
+      <w:pPr>
+        <w:ind w:left="720" w:hanging="360"/>
+      </w:pPr>
+    </w:lvl>
+    <w:lvl w:ilvl="1" w:tplc="04090019">
+      <w:start w:val="1"/>
+      <w:numFmt w:val="lowerLetter"/>
+      <w:lvlText w:val="%2."/>
+      <w:lvlJc w:val="left"/>
+      <w:pPr>
+        <w:ind w:left="1440" w:hanging="360"/>
+      </w:pPr>
+    </w:lvl>
+    <w:lvl w:ilvl="2" w:tplc="0409001B">
+      <w:start w:val="1"/>
+      <w:numFmt w:val="lowerRoman"/>
+      <w:lvlText w:val="%3."/>
+      <w:lvlJc w:val="right"/>
+      <w:pPr>
+        <w:ind w:left="2160" w:hanging="180"/>
+      </w:pPr>
+    </w:lvl>
+    <w:lvl w:ilvl="3" w:tplc="0409000F">
+      <w:start w:val="1"/>
+      <w:numFmt w:val="decimal"/>
+      <w:lvlText w:val="%4."/>
+      <w:lvlJc w:val="left"/>
+      <w:pPr>
+        <w:ind w:left="2880" w:hanging="360"/>
+      </w:pPr>
+    </w:lvl>
+    <w:lvl w:ilvl="4" w:tplc="04090019">
+      <w:start w:val="1"/>
+      <w:numFmt w:val="lowerLetter"/>
+      <w:lvlText w:val="%5."/>
+      <w:lvlJc w:val="left"/>
+      <w:pPr>
+        <w:ind w:left="3600" w:hanging="360"/>
+      </w:pPr>
+    </w:lvl>
+    <w:lvl w:ilvl="5" w:tplc="0409001B">
+      <w:start w:val="1"/>
+      <w:numFmt w:val="lowerRoman"/>
+      <w:lvlText w:val="%6."/>
+      <w:lvlJc w:val="right"/>
+      <w:pPr>
+        <w:ind w:left="4320" w:hanging="180"/>
+      </w:pPr>
+    </w:lvl>
+    <w:lvl w:ilvl="6" w:tplc="0409000F">
+      <w:start w:val="1"/>
+      <w:numFmt w:val="decimal"/>
+      <w:lvlText w:val="%7."/>
+      <w:lvlJc w:val="left"/>
+      <w:pPr>
+        <w:ind w:left="5040" w:hanging="360"/>
+      </w:pPr>
+    </w:lvl>
+    <w:lvl w:ilvl="7" w:tplc="04090019">
+      <w:start w:val="1"/>
+      <w:numFmt w:val="lowerLetter"/>
+      <w:lvlText w:val="%8."/>
+      <w:lvlJc w:val="left"/>
+      <w:pPr>
+        <w:ind w:left="5760" w:hanging="360"/>
+      </w:pPr>
+    </w:lvl>
+    <w:lvl w:ilvl="8" w:tplc="0409001B">
+      <w:start w:val="1"/>
+      <w:numFmt w:val="lowerRoman"/>
+      <w:lvlText w:val="%9."/>
+      <w:lvlJc w:val="right"/>
+      <w:pPr>
+        <w:ind w:left="6480" w:hanging="180"/>
+      </w:pPr>
+    </w:lvl>
+  </w:abstractNum>
+  <w:abstractNum w:abstractNumId="1" w15:restartNumberingAfterBreak="0">
     <w:nsid w:val="61597136"/>
     <w:multiLevelType w:val="hybridMultilevel"/>
     <w:tmpl w:val="CBC02F5A"/>
@@ -2281,11 +3784,11 @@
       </w:pPr>
     </w:lvl>
   </w:abstractNum>
-  <w:abstractNum w:abstractNumId="1" w15:restartNumberingAfterBreak="0">
+  <w:abstractNum w:abstractNumId="2" w15:restartNumberingAfterBreak="0">
     <w:nsid w:val="6CE54FE5"/>
     <w:multiLevelType w:val="hybridMultilevel"/>
-    <w:tmpl w:val="E6D05908"/>
-    <w:lvl w:ilvl="0" w:tplc="04090011">
+    <w:tmpl w:val="BDD2D9F2"/>
+    <w:lvl w:ilvl="0" w:tplc="E24C3D58">
       <w:start w:val="1"/>
       <w:numFmt w:val="decimal"/>
       <w:lvlText w:val="%1)"/>
@@ -2368,6 +3871,9 @@
     </w:lvl>
   </w:abstractNum>
   <w:num w:numId="1">
+    <w:abstractNumId w:val="2"/>
+  </w:num>
+  <w:num w:numId="2">
     <w:abstractNumId w:val="1"/>
     <w:lvlOverride w:ilvl="0">
       <w:startOverride w:val="1"/>
@@ -2397,8 +3903,14 @@
       <w:startOverride w:val="1"/>
     </w:lvlOverride>
   </w:num>
-  <w:num w:numId="2">
+  <w:num w:numId="3">
+    <w:abstractNumId w:val="1"/>
+  </w:num>
+  <w:num w:numId="4">
     <w:abstractNumId w:val="0"/>
+  </w:num>
+  <w:num w:numId="5">
+    <w:abstractNumId w:val="2"/>
     <w:lvlOverride w:ilvl="0">
       <w:startOverride w:val="1"/>
     </w:lvlOverride>
@@ -2864,6 +4376,7 @@
   <w:style w:type="character" w:default="1" w:styleId="a0">
     <w:name w:val="Default Paragraph Font"/>
     <w:uiPriority w:val="1"/>
+    <w:semiHidden/>
     <w:unhideWhenUsed/>
   </w:style>
   <w:style w:type="table" w:default="1" w:styleId="a1">

</xml_diff>

<commit_message>
add topic 04 to report file
</commit_message>
<xml_diff>
--- a/TP-KB-242-Vladyslav-Hubar-lpr.docx
+++ b/TP-KB-242-Vladyslav-Hubar-lpr.docx
@@ -215,7 +215,6 @@
         </w:rPr>
         <w:t xml:space="preserve">Посилання на </w:t>
       </w:r>
-      <w:proofErr w:type="spellStart"/>
       <w:r>
         <w:rPr>
           <w:b/>
@@ -223,7 +222,6 @@
         </w:rPr>
         <w:t>github</w:t>
       </w:r>
-      <w:proofErr w:type="spellEnd"/>
       <w:r>
         <w:rPr>
           <w:b/>
@@ -275,7 +273,6 @@
         </w:rPr>
         <w:t xml:space="preserve">Знімок екрану з посилання на </w:t>
       </w:r>
-      <w:proofErr w:type="spellStart"/>
       <w:r>
         <w:rPr>
           <w:b/>
@@ -283,7 +280,6 @@
         </w:rPr>
         <w:t>github</w:t>
       </w:r>
-      <w:proofErr w:type="spellEnd"/>
       <w:r>
         <w:rPr>
           <w:b/>
@@ -350,77 +346,7 @@
         <w:rPr>
           <w:lang w:val="uk-UA"/>
         </w:rPr>
-        <w:t xml:space="preserve">Виконати тестування функцій, що працюють з рядками: </w:t>
-      </w:r>
-      <w:proofErr w:type="spellStart"/>
-      <w:r>
-        <w:rPr>
-          <w:lang w:val="uk-UA"/>
-        </w:rPr>
-        <w:t>strip</w:t>
-      </w:r>
-      <w:proofErr w:type="spellEnd"/>
-      <w:r>
-        <w:rPr>
-          <w:lang w:val="uk-UA"/>
-        </w:rPr>
-        <w:t xml:space="preserve">(), </w:t>
-      </w:r>
-      <w:proofErr w:type="spellStart"/>
-      <w:r>
-        <w:rPr>
-          <w:lang w:val="uk-UA"/>
-        </w:rPr>
-        <w:t>capitalize</w:t>
-      </w:r>
-      <w:proofErr w:type="spellEnd"/>
-      <w:r>
-        <w:rPr>
-          <w:lang w:val="uk-UA"/>
-        </w:rPr>
-        <w:t xml:space="preserve">(), </w:t>
-      </w:r>
-      <w:proofErr w:type="spellStart"/>
-      <w:r>
-        <w:rPr>
-          <w:lang w:val="uk-UA"/>
-        </w:rPr>
-        <w:t>title</w:t>
-      </w:r>
-      <w:proofErr w:type="spellEnd"/>
-      <w:r>
-        <w:rPr>
-          <w:lang w:val="uk-UA"/>
-        </w:rPr>
-        <w:t xml:space="preserve">(), </w:t>
-      </w:r>
-      <w:proofErr w:type="spellStart"/>
-      <w:r>
-        <w:rPr>
-          <w:lang w:val="uk-UA"/>
-        </w:rPr>
-        <w:t>upper</w:t>
-      </w:r>
-      <w:proofErr w:type="spellEnd"/>
-      <w:r>
-        <w:rPr>
-          <w:lang w:val="uk-UA"/>
-        </w:rPr>
-        <w:t xml:space="preserve">(), </w:t>
-      </w:r>
-      <w:proofErr w:type="spellStart"/>
-      <w:r>
-        <w:rPr>
-          <w:lang w:val="uk-UA"/>
-        </w:rPr>
-        <w:t>lower</w:t>
-      </w:r>
-      <w:proofErr w:type="spellEnd"/>
-      <w:r>
-        <w:rPr>
-          <w:lang w:val="uk-UA"/>
-        </w:rPr>
-        <w:t>().</w:t>
+        <w:t>Виконати тестування функцій, що працюють з рядками: strip(), capitalize(), title(), upper(), lower().</w:t>
       </w:r>
     </w:p>
     <w:p>
@@ -507,7 +433,6 @@
         </w:rPr>
         <w:t xml:space="preserve">Посилання на </w:t>
       </w:r>
-      <w:proofErr w:type="spellStart"/>
       <w:r>
         <w:rPr>
           <w:b/>
@@ -515,7 +440,6 @@
         </w:rPr>
         <w:t>github</w:t>
       </w:r>
-      <w:proofErr w:type="spellEnd"/>
       <w:r>
         <w:rPr>
           <w:b/>
@@ -546,14 +470,12 @@
           </w:rPr>
           <w:t>://</w:t>
         </w:r>
-        <w:proofErr w:type="spellStart"/>
         <w:r>
           <w:rPr>
             <w:rStyle w:val="a4"/>
           </w:rPr>
           <w:t>github</w:t>
         </w:r>
-        <w:proofErr w:type="spellEnd"/>
         <w:r>
           <w:rPr>
             <w:rStyle w:val="a4"/>
@@ -574,14 +496,12 @@
           </w:rPr>
           <w:t>/</w:t>
         </w:r>
-        <w:proofErr w:type="spellStart"/>
         <w:r>
           <w:rPr>
             <w:rStyle w:val="a4"/>
           </w:rPr>
           <w:t>ihubar</w:t>
         </w:r>
-        <w:proofErr w:type="spellEnd"/>
         <w:r>
           <w:rPr>
             <w:rStyle w:val="a4"/>
@@ -628,14 +548,12 @@
           </w:rPr>
           <w:t>-</w:t>
         </w:r>
-        <w:proofErr w:type="spellStart"/>
         <w:r>
           <w:rPr>
             <w:rStyle w:val="a4"/>
           </w:rPr>
           <w:t>Hubar</w:t>
         </w:r>
-        <w:proofErr w:type="spellEnd"/>
         <w:r>
           <w:rPr>
             <w:rStyle w:val="a4"/>
@@ -695,14 +613,12 @@
           </w:rPr>
           <w:t>_02.</w:t>
         </w:r>
-        <w:proofErr w:type="spellStart"/>
         <w:r>
           <w:rPr>
             <w:rStyle w:val="a4"/>
           </w:rPr>
           <w:t>py</w:t>
         </w:r>
-        <w:proofErr w:type="spellEnd"/>
       </w:hyperlink>
     </w:p>
     <w:p>
@@ -723,7 +639,6 @@
         <w:lastRenderedPageBreak/>
         <w:t xml:space="preserve">Знімок екрану з посилання на </w:t>
       </w:r>
-      <w:proofErr w:type="spellStart"/>
       <w:r>
         <w:rPr>
           <w:b/>
@@ -731,7 +646,6 @@
         </w:rPr>
         <w:t>github</w:t>
       </w:r>
-      <w:proofErr w:type="spellEnd"/>
       <w:r>
         <w:rPr>
           <w:b/>
@@ -895,7 +809,6 @@
         <w:lastRenderedPageBreak/>
         <w:t xml:space="preserve">Посилання на </w:t>
       </w:r>
-      <w:proofErr w:type="spellStart"/>
       <w:r>
         <w:rPr>
           <w:b/>
@@ -903,7 +816,6 @@
         </w:rPr>
         <w:t>github</w:t>
       </w:r>
-      <w:proofErr w:type="spellEnd"/>
       <w:r>
         <w:rPr>
           <w:b/>
@@ -934,14 +846,12 @@
           </w:rPr>
           <w:t>://</w:t>
         </w:r>
-        <w:proofErr w:type="spellStart"/>
         <w:r>
           <w:rPr>
             <w:rStyle w:val="a4"/>
           </w:rPr>
           <w:t>github</w:t>
         </w:r>
-        <w:proofErr w:type="spellEnd"/>
         <w:r>
           <w:rPr>
             <w:rStyle w:val="a4"/>
@@ -962,14 +872,12 @@
           </w:rPr>
           <w:t>/</w:t>
         </w:r>
-        <w:proofErr w:type="spellStart"/>
         <w:r>
           <w:rPr>
             <w:rStyle w:val="a4"/>
           </w:rPr>
           <w:t>ihubar</w:t>
         </w:r>
-        <w:proofErr w:type="spellEnd"/>
         <w:r>
           <w:rPr>
             <w:rStyle w:val="a4"/>
@@ -1016,14 +924,12 @@
           </w:rPr>
           <w:t>-</w:t>
         </w:r>
-        <w:proofErr w:type="spellStart"/>
         <w:r>
           <w:rPr>
             <w:rStyle w:val="a4"/>
           </w:rPr>
           <w:t>Hubar</w:t>
         </w:r>
-        <w:proofErr w:type="spellEnd"/>
         <w:r>
           <w:rPr>
             <w:rStyle w:val="a4"/>
@@ -1083,14 +989,12 @@
           </w:rPr>
           <w:t>_03.</w:t>
         </w:r>
-        <w:proofErr w:type="spellStart"/>
         <w:r>
           <w:rPr>
             <w:rStyle w:val="a4"/>
           </w:rPr>
           <w:t>py</w:t>
         </w:r>
-        <w:proofErr w:type="spellEnd"/>
       </w:hyperlink>
     </w:p>
     <w:p>
@@ -1110,7 +1014,6 @@
         </w:rPr>
         <w:t xml:space="preserve">Знімок екрану з посилання на </w:t>
       </w:r>
-      <w:proofErr w:type="spellStart"/>
       <w:r>
         <w:rPr>
           <w:b/>
@@ -1118,7 +1021,6 @@
         </w:rPr>
         <w:t>github</w:t>
       </w:r>
-      <w:proofErr w:type="spellEnd"/>
       <w:r>
         <w:rPr>
           <w:b/>
@@ -1190,6 +1092,7 @@
           <w:lang w:val="uk-UA"/>
         </w:rPr>
       </w:pPr>
+      <w:bookmarkStart w:id="1" w:name="_Hlk211870064"/>
       <w:r>
         <w:rPr>
           <w:lang w:val="uk-UA"/>
@@ -1198,6 +1101,7 @@
         <w:t>Звіт до Теми №2</w:t>
       </w:r>
     </w:p>
+    <w:bookmarkEnd w:id="1"/>
     <w:p>
       <w:pPr>
         <w:jc w:val="right"/>
@@ -1322,7 +1226,6 @@
         </w:rPr>
         <w:t xml:space="preserve">Посилання на </w:t>
       </w:r>
-      <w:proofErr w:type="spellStart"/>
       <w:r>
         <w:rPr>
           <w:b/>
@@ -1330,7 +1233,6 @@
         </w:rPr>
         <w:t>github</w:t>
       </w:r>
-      <w:proofErr w:type="spellEnd"/>
       <w:r>
         <w:rPr>
           <w:b/>
@@ -1361,14 +1263,12 @@
           </w:rPr>
           <w:t>://</w:t>
         </w:r>
-        <w:proofErr w:type="spellStart"/>
         <w:r>
           <w:rPr>
             <w:rStyle w:val="a4"/>
           </w:rPr>
           <w:t>github</w:t>
         </w:r>
-        <w:proofErr w:type="spellEnd"/>
         <w:r>
           <w:rPr>
             <w:rStyle w:val="a4"/>
@@ -1389,14 +1289,12 @@
           </w:rPr>
           <w:t>/</w:t>
         </w:r>
-        <w:proofErr w:type="spellStart"/>
         <w:r>
           <w:rPr>
             <w:rStyle w:val="a4"/>
           </w:rPr>
           <w:t>ihubar</w:t>
         </w:r>
-        <w:proofErr w:type="spellEnd"/>
         <w:r>
           <w:rPr>
             <w:rStyle w:val="a4"/>
@@ -1443,14 +1341,12 @@
           </w:rPr>
           <w:t>-</w:t>
         </w:r>
-        <w:proofErr w:type="spellStart"/>
         <w:r>
           <w:rPr>
             <w:rStyle w:val="a4"/>
           </w:rPr>
           <w:t>Hubar</w:t>
         </w:r>
-        <w:proofErr w:type="spellEnd"/>
         <w:r>
           <w:rPr>
             <w:rStyle w:val="a4"/>
@@ -1510,14 +1406,12 @@
           </w:rPr>
           <w:t>_01.</w:t>
         </w:r>
-        <w:proofErr w:type="spellStart"/>
         <w:r>
           <w:rPr>
             <w:rStyle w:val="a4"/>
           </w:rPr>
           <w:t>py</w:t>
         </w:r>
-        <w:proofErr w:type="spellEnd"/>
       </w:hyperlink>
     </w:p>
     <w:p>
@@ -1538,7 +1432,6 @@
         <w:lastRenderedPageBreak/>
         <w:t xml:space="preserve">Знімок екрану з посилання на </w:t>
       </w:r>
-      <w:proofErr w:type="spellStart"/>
       <w:r>
         <w:rPr>
           <w:b/>
@@ -1546,7 +1439,6 @@
         </w:rPr>
         <w:t>github</w:t>
       </w:r>
-      <w:proofErr w:type="spellEnd"/>
       <w:r>
         <w:rPr>
           <w:b/>
@@ -1765,7 +1657,6 @@
         </w:rPr>
         <w:t xml:space="preserve">Посилання на </w:t>
       </w:r>
-      <w:proofErr w:type="spellStart"/>
       <w:r>
         <w:rPr>
           <w:b/>
@@ -1773,7 +1664,6 @@
         </w:rPr>
         <w:t>github</w:t>
       </w:r>
-      <w:proofErr w:type="spellEnd"/>
       <w:r>
         <w:rPr>
           <w:b/>
@@ -1817,7 +1707,6 @@
         </w:rPr>
         <w:t xml:space="preserve">Знімок екрану з посилання на </w:t>
       </w:r>
-      <w:proofErr w:type="spellStart"/>
       <w:r>
         <w:rPr>
           <w:b/>
@@ -1825,7 +1714,6 @@
         </w:rPr>
         <w:t>github</w:t>
       </w:r>
-      <w:proofErr w:type="spellEnd"/>
       <w:r>
         <w:rPr>
           <w:b/>
@@ -2013,7 +1901,6 @@
         </w:rPr>
         <w:t xml:space="preserve">Посилання на </w:t>
       </w:r>
-      <w:proofErr w:type="spellStart"/>
       <w:r>
         <w:rPr>
           <w:b/>
@@ -2021,7 +1908,6 @@
         </w:rPr>
         <w:t>github</w:t>
       </w:r>
-      <w:proofErr w:type="spellEnd"/>
       <w:r>
         <w:rPr>
           <w:b/>
@@ -2082,7 +1968,6 @@
         <w:lastRenderedPageBreak/>
         <w:t xml:space="preserve">Знімок екрану з посилання на </w:t>
       </w:r>
-      <w:proofErr w:type="spellStart"/>
       <w:r>
         <w:rPr>
           <w:b/>
@@ -2090,7 +1975,6 @@
         </w:rPr>
         <w:t>github</w:t>
       </w:r>
-      <w:proofErr w:type="spellEnd"/>
       <w:r>
         <w:rPr>
           <w:b/>
@@ -2206,25 +2090,15 @@
           <w:lang w:val="uk-UA"/>
         </w:rPr>
       </w:pPr>
-      <w:r>
-        <w:rPr>
-          <w:lang w:val="uk-UA"/>
-        </w:rPr>
-        <w:t>Під час виконання практичного завдання до Теми №</w:t>
-      </w:r>
-      <w:r>
-        <w:rPr>
-          <w:lang w:val="uk-UA"/>
-        </w:rPr>
-        <w:t>3</w:t>
-      </w:r>
-      <w:r>
-        <w:rPr>
-          <w:lang w:val="uk-UA"/>
-        </w:rPr>
-        <w:t xml:space="preserve"> було надано варіанти рішення до наступних задач:</w:t>
-      </w:r>
-    </w:p>
+      <w:bookmarkStart w:id="2" w:name="_Hlk211870105"/>
+      <w:r>
+        <w:rPr>
+          <w:lang w:val="uk-UA"/>
+        </w:rPr>
+        <w:t>Під час виконання практичного завдання до Теми №3 було надано варіанти рішення до наступних задач:</w:t>
+      </w:r>
+    </w:p>
+    <w:bookmarkEnd w:id="2"/>
     <w:p>
       <w:pPr>
         <w:pStyle w:val="a6"/>
@@ -2275,6 +2149,7 @@
         <w:rPr>
           <w:b/>
           <w:bCs/>
+          <w:noProof/>
           <w:lang w:val="uk-UA"/>
         </w:rPr>
         <w:drawing>
@@ -2332,7 +2207,6 @@
         <w:lastRenderedPageBreak/>
         <w:t xml:space="preserve">Посилання на </w:t>
       </w:r>
-      <w:proofErr w:type="spellStart"/>
       <w:r>
         <w:rPr>
           <w:b/>
@@ -2340,7 +2214,6 @@
         </w:rPr>
         <w:t>github</w:t>
       </w:r>
-      <w:proofErr w:type="spellEnd"/>
       <w:r>
         <w:rPr>
           <w:b/>
@@ -2384,7 +2257,6 @@
         </w:rPr>
         <w:t xml:space="preserve">Знімок екрану з посилання на </w:t>
       </w:r>
-      <w:proofErr w:type="spellStart"/>
       <w:r>
         <w:rPr>
           <w:b/>
@@ -2392,7 +2264,6 @@
         </w:rPr>
         <w:t>github</w:t>
       </w:r>
-      <w:proofErr w:type="spellEnd"/>
       <w:r>
         <w:rPr>
           <w:b/>
@@ -2411,6 +2282,7 @@
       </w:pPr>
       <w:r>
         <w:rPr>
+          <w:noProof/>
           <w:lang w:val="ru-RU"/>
         </w:rPr>
         <w:drawing>
@@ -2490,161 +2362,7 @@
           <w:lang w:val="uk-UA"/>
         </w:rPr>
         <w:lastRenderedPageBreak/>
-        <w:t xml:space="preserve">Написати програму тестування функцій списків таких як: </w:t>
-      </w:r>
-      <w:proofErr w:type="spellStart"/>
-      <w:r>
-        <w:rPr>
-          <w:lang w:val="uk-UA"/>
-        </w:rPr>
-        <w:t>extend</w:t>
-      </w:r>
-      <w:proofErr w:type="spellEnd"/>
-      <w:r>
-        <w:rPr>
-          <w:lang w:val="uk-UA"/>
-        </w:rPr>
-        <w:t xml:space="preserve">(), </w:t>
-      </w:r>
-      <w:proofErr w:type="spellStart"/>
-      <w:r>
-        <w:rPr>
-          <w:lang w:val="uk-UA"/>
-        </w:rPr>
-        <w:t>append</w:t>
-      </w:r>
-      <w:proofErr w:type="spellEnd"/>
-      <w:r>
-        <w:rPr>
-          <w:lang w:val="uk-UA"/>
-        </w:rPr>
-        <w:t xml:space="preserve">(), </w:t>
-      </w:r>
-      <w:proofErr w:type="spellStart"/>
-      <w:r>
-        <w:rPr>
-          <w:lang w:val="uk-UA"/>
-        </w:rPr>
-        <w:t>insert</w:t>
-      </w:r>
-      <w:proofErr w:type="spellEnd"/>
-      <w:r>
-        <w:rPr>
-          <w:lang w:val="uk-UA"/>
-        </w:rPr>
-        <w:t>(</w:t>
-      </w:r>
-      <w:proofErr w:type="spellStart"/>
-      <w:r>
-        <w:rPr>
-          <w:lang w:val="uk-UA"/>
-        </w:rPr>
-        <w:t>id</w:t>
-      </w:r>
-      <w:proofErr w:type="spellEnd"/>
-      <w:r>
-        <w:rPr>
-          <w:lang w:val="uk-UA"/>
-        </w:rPr>
-        <w:t xml:space="preserve">, </w:t>
-      </w:r>
-      <w:proofErr w:type="spellStart"/>
-      <w:r>
-        <w:rPr>
-          <w:lang w:val="uk-UA"/>
-        </w:rPr>
-        <w:t>val</w:t>
-      </w:r>
-      <w:proofErr w:type="spellEnd"/>
-      <w:r>
-        <w:rPr>
-          <w:lang w:val="uk-UA"/>
-        </w:rPr>
-        <w:t xml:space="preserve">), </w:t>
-      </w:r>
-      <w:proofErr w:type="spellStart"/>
-      <w:r>
-        <w:rPr>
-          <w:lang w:val="uk-UA"/>
-        </w:rPr>
-        <w:t>remove</w:t>
-      </w:r>
-      <w:proofErr w:type="spellEnd"/>
-      <w:r>
-        <w:rPr>
-          <w:lang w:val="uk-UA"/>
-        </w:rPr>
-        <w:t>(</w:t>
-      </w:r>
-      <w:proofErr w:type="spellStart"/>
-      <w:r>
-        <w:rPr>
-          <w:lang w:val="uk-UA"/>
-        </w:rPr>
-        <w:t>val</w:t>
-      </w:r>
-      <w:proofErr w:type="spellEnd"/>
-      <w:r>
-        <w:rPr>
-          <w:lang w:val="uk-UA"/>
-        </w:rPr>
-        <w:t xml:space="preserve">), </w:t>
-      </w:r>
-      <w:proofErr w:type="spellStart"/>
-      <w:r>
-        <w:rPr>
-          <w:lang w:val="uk-UA"/>
-        </w:rPr>
-        <w:t>clear</w:t>
-      </w:r>
-      <w:proofErr w:type="spellEnd"/>
-      <w:r>
-        <w:rPr>
-          <w:lang w:val="uk-UA"/>
-        </w:rPr>
-        <w:t xml:space="preserve">(), </w:t>
-      </w:r>
-      <w:proofErr w:type="spellStart"/>
-      <w:r>
-        <w:rPr>
-          <w:lang w:val="uk-UA"/>
-        </w:rPr>
-        <w:t>sort</w:t>
-      </w:r>
-      <w:proofErr w:type="spellEnd"/>
-      <w:r>
-        <w:rPr>
-          <w:lang w:val="uk-UA"/>
-        </w:rPr>
-        <w:t xml:space="preserve">(), </w:t>
-      </w:r>
-      <w:proofErr w:type="spellStart"/>
-      <w:r>
-        <w:rPr>
-          <w:lang w:val="uk-UA"/>
-        </w:rPr>
-        <w:t>reverse</w:t>
-      </w:r>
-      <w:proofErr w:type="spellEnd"/>
-      <w:r>
-        <w:rPr>
-          <w:lang w:val="uk-UA"/>
-        </w:rPr>
-        <w:t xml:space="preserve">(), </w:t>
-      </w:r>
-      <w:proofErr w:type="spellStart"/>
-      <w:r>
-        <w:rPr>
-          <w:lang w:val="uk-UA"/>
-        </w:rPr>
-        <w:t>copy</w:t>
-      </w:r>
-      <w:proofErr w:type="spellEnd"/>
-      <w:r>
-        <w:rPr>
-          <w:lang w:val="uk-UA"/>
-        </w:rPr>
-        <w:t>()</w:t>
+        <w:t>Написати програму тестування функцій списків таких як: extend(), append(), insert(id, val), remove(val), clear(), sort(), reverse(), copy()</w:t>
       </w:r>
     </w:p>
     <w:p>
@@ -2675,6 +2393,7 @@
       <w:r>
         <w:rPr>
           <w:rFonts w:eastAsiaTheme="minorHAnsi"/>
+          <w:noProof/>
         </w:rPr>
         <w:drawing>
           <wp:inline distT="0" distB="0" distL="0" distR="0" wp14:anchorId="42147705" wp14:editId="02C9FB8F">
@@ -2747,7 +2466,6 @@
         <w:lastRenderedPageBreak/>
         <w:t xml:space="preserve">Посилання на </w:t>
       </w:r>
-      <w:proofErr w:type="spellStart"/>
       <w:r>
         <w:rPr>
           <w:b/>
@@ -2755,7 +2473,6 @@
         </w:rPr>
         <w:t>github</w:t>
       </w:r>
-      <w:proofErr w:type="spellEnd"/>
       <w:r>
         <w:rPr>
           <w:b/>
@@ -2789,7 +2506,6 @@
           </w:rPr>
           <w:t>://</w:t>
         </w:r>
-        <w:proofErr w:type="spellStart"/>
         <w:r>
           <w:rPr>
             <w:rStyle w:val="a4"/>
@@ -2797,7 +2513,6 @@
           </w:rPr>
           <w:t>github</w:t>
         </w:r>
-        <w:proofErr w:type="spellEnd"/>
         <w:r>
           <w:rPr>
             <w:rStyle w:val="a4"/>
@@ -2821,7 +2536,6 @@
           </w:rPr>
           <w:t>/</w:t>
         </w:r>
-        <w:proofErr w:type="spellStart"/>
         <w:r>
           <w:rPr>
             <w:rStyle w:val="a4"/>
@@ -2829,7 +2543,6 @@
           </w:rPr>
           <w:t>ihubar</w:t>
         </w:r>
-        <w:proofErr w:type="spellEnd"/>
         <w:r>
           <w:rPr>
             <w:rStyle w:val="a4"/>
@@ -2883,7 +2596,6 @@
           </w:rPr>
           <w:t>-</w:t>
         </w:r>
-        <w:proofErr w:type="spellStart"/>
         <w:r>
           <w:rPr>
             <w:rStyle w:val="a4"/>
@@ -2891,7 +2603,6 @@
           </w:rPr>
           <w:t>Hubar</w:t>
         </w:r>
-        <w:proofErr w:type="spellEnd"/>
         <w:r>
           <w:rPr>
             <w:rStyle w:val="a4"/>
@@ -2960,7 +2671,6 @@
           </w:rPr>
           <w:t>_02.</w:t>
         </w:r>
-        <w:proofErr w:type="spellStart"/>
         <w:r>
           <w:rPr>
             <w:rStyle w:val="a4"/>
@@ -2968,7 +2678,6 @@
           </w:rPr>
           <w:t>py</w:t>
         </w:r>
-        <w:proofErr w:type="spellEnd"/>
       </w:hyperlink>
     </w:p>
     <w:p>
@@ -2988,7 +2697,6 @@
         </w:rPr>
         <w:t xml:space="preserve">Знімок екрану з посилання на </w:t>
       </w:r>
-      <w:proofErr w:type="spellStart"/>
       <w:r>
         <w:rPr>
           <w:b/>
@@ -2996,7 +2704,6 @@
         </w:rPr>
         <w:t>github</w:t>
       </w:r>
-      <w:proofErr w:type="spellEnd"/>
       <w:r>
         <w:rPr>
           <w:b/>
@@ -3017,6 +2724,7 @@
       <w:r>
         <w:rPr>
           <w:rFonts w:eastAsiaTheme="minorHAnsi"/>
+          <w:noProof/>
           <w:lang w:val="ru-RU"/>
         </w:rPr>
         <w:drawing>
@@ -3091,91 +2799,7 @@
           <w:lang w:val="uk-UA"/>
         </w:rPr>
         <w:lastRenderedPageBreak/>
-        <w:t xml:space="preserve">Написати програму тестування функцій словників таких як: </w:t>
-      </w:r>
-      <w:proofErr w:type="spellStart"/>
-      <w:r>
-        <w:rPr>
-          <w:lang w:val="uk-UA"/>
-        </w:rPr>
-        <w:t>update</w:t>
-      </w:r>
-      <w:proofErr w:type="spellEnd"/>
-      <w:r>
-        <w:rPr>
-          <w:lang w:val="uk-UA"/>
-        </w:rPr>
-        <w:t xml:space="preserve">(), </w:t>
-      </w:r>
-      <w:proofErr w:type="spellStart"/>
-      <w:r>
-        <w:rPr>
-          <w:lang w:val="uk-UA"/>
-        </w:rPr>
-        <w:t>del</w:t>
-      </w:r>
-      <w:proofErr w:type="spellEnd"/>
-      <w:r>
-        <w:rPr>
-          <w:lang w:val="uk-UA"/>
-        </w:rPr>
-        <w:t xml:space="preserve">(), </w:t>
-      </w:r>
-      <w:proofErr w:type="spellStart"/>
-      <w:r>
-        <w:rPr>
-          <w:lang w:val="uk-UA"/>
-        </w:rPr>
-        <w:t>clear</w:t>
-      </w:r>
-      <w:proofErr w:type="spellEnd"/>
-      <w:r>
-        <w:rPr>
-          <w:lang w:val="uk-UA"/>
-        </w:rPr>
-        <w:t xml:space="preserve">(), </w:t>
-      </w:r>
-      <w:proofErr w:type="spellStart"/>
-      <w:r>
-        <w:rPr>
-          <w:lang w:val="uk-UA"/>
-        </w:rPr>
-        <w:t>keys</w:t>
-      </w:r>
-      <w:proofErr w:type="spellEnd"/>
-      <w:r>
-        <w:rPr>
-          <w:lang w:val="uk-UA"/>
-        </w:rPr>
-        <w:t xml:space="preserve">(), </w:t>
-      </w:r>
-      <w:proofErr w:type="spellStart"/>
-      <w:r>
-        <w:rPr>
-          <w:lang w:val="uk-UA"/>
-        </w:rPr>
-        <w:t>values</w:t>
-      </w:r>
-      <w:proofErr w:type="spellEnd"/>
-      <w:r>
-        <w:rPr>
-          <w:lang w:val="uk-UA"/>
-        </w:rPr>
-        <w:t xml:space="preserve">(), </w:t>
-      </w:r>
-      <w:proofErr w:type="spellStart"/>
-      <w:r>
-        <w:rPr>
-          <w:lang w:val="uk-UA"/>
-        </w:rPr>
-        <w:t>items</w:t>
-      </w:r>
-      <w:proofErr w:type="spellEnd"/>
-      <w:r>
-        <w:rPr>
-          <w:lang w:val="uk-UA"/>
-        </w:rPr>
-        <w:t>()</w:t>
+        <w:t>Написати програму тестування функцій словників таких як: update(), del(), clear(), keys(), values(), items()</w:t>
       </w:r>
     </w:p>
     <w:p>
@@ -3190,6 +2814,7 @@
       <w:r>
         <w:rPr>
           <w:rFonts w:eastAsiaTheme="minorHAnsi"/>
+          <w:noProof/>
           <w:lang w:val="ru-RU"/>
         </w:rPr>
         <w:drawing>
@@ -3246,7 +2871,6 @@
         </w:rPr>
         <w:t xml:space="preserve">Посилання на </w:t>
       </w:r>
-      <w:proofErr w:type="spellStart"/>
       <w:r>
         <w:rPr>
           <w:b/>
@@ -3254,7 +2878,6 @@
         </w:rPr>
         <w:t>github</w:t>
       </w:r>
-      <w:proofErr w:type="spellEnd"/>
       <w:r>
         <w:rPr>
           <w:b/>
@@ -3301,7 +2924,6 @@
         </w:rPr>
         <w:t xml:space="preserve">Знімок екрану з посилання на </w:t>
       </w:r>
-      <w:proofErr w:type="spellStart"/>
       <w:r>
         <w:rPr>
           <w:b/>
@@ -3309,7 +2931,6 @@
         </w:rPr>
         <w:t>github</w:t>
       </w:r>
-      <w:proofErr w:type="spellEnd"/>
       <w:r>
         <w:rPr>
           <w:b/>
@@ -3331,6 +2952,7 @@
       <w:r>
         <w:rPr>
           <w:rFonts w:eastAsiaTheme="minorHAnsi"/>
+          <w:noProof/>
           <w:lang w:val="ru-RU"/>
         </w:rPr>
         <w:drawing>
@@ -3420,6 +3042,7 @@
       <w:r>
         <w:rPr>
           <w:rFonts w:eastAsiaTheme="minorHAnsi"/>
+          <w:noProof/>
           <w:lang w:val="ru-RU"/>
         </w:rPr>
         <w:drawing>
@@ -3477,7 +3100,6 @@
         </w:rPr>
         <w:t xml:space="preserve">Посилання на </w:t>
       </w:r>
-      <w:proofErr w:type="spellStart"/>
       <w:r>
         <w:rPr>
           <w:b/>
@@ -3485,7 +3107,6 @@
         </w:rPr>
         <w:t>github</w:t>
       </w:r>
-      <w:proofErr w:type="spellEnd"/>
       <w:r>
         <w:rPr>
           <w:b/>
@@ -3532,7 +3153,6 @@
         </w:rPr>
         <w:t xml:space="preserve">Знімок екрану з посилання на </w:t>
       </w:r>
-      <w:proofErr w:type="spellStart"/>
       <w:r>
         <w:rPr>
           <w:b/>
@@ -3540,7 +3160,6 @@
         </w:rPr>
         <w:t>github</w:t>
       </w:r>
-      <w:proofErr w:type="spellEnd"/>
       <w:r>
         <w:rPr>
           <w:b/>
@@ -3561,6 +3180,7 @@
       <w:r>
         <w:rPr>
           <w:rFonts w:eastAsiaTheme="minorHAnsi"/>
+          <w:noProof/>
           <w:lang w:val="ru-RU"/>
         </w:rPr>
         <w:drawing>
@@ -3588,6 +3208,269 @@
                     <a:xfrm>
                       <a:off x="0" y="0"/>
                       <a:ext cx="4884534" cy="3297403"/>
+                    </a:xfrm>
+                    <a:prstGeom prst="rect">
+                      <a:avLst/>
+                    </a:prstGeom>
+                  </pic:spPr>
+                </pic:pic>
+              </a:graphicData>
+            </a:graphic>
+          </wp:inline>
+        </w:drawing>
+      </w:r>
+    </w:p>
+    <w:p>
+      <w:pPr>
+        <w:jc w:val="right"/>
+      </w:pPr>
+      <w:r>
+        <w:rPr>
+          <w:rFonts w:eastAsiaTheme="minorHAnsi"/>
+          <w:lang w:val="ru-RU"/>
+        </w:rPr>
+        <w:br w:type="page"/>
+      </w:r>
+      <w:r>
+        <w:rPr>
+          <w:lang w:val="uk-UA"/>
+        </w:rPr>
+        <w:lastRenderedPageBreak/>
+        <w:t>Звіт до Теми №</w:t>
+      </w:r>
+      <w:r>
+        <w:t>4</w:t>
+      </w:r>
+    </w:p>
+    <w:p>
+      <w:pPr>
+        <w:jc w:val="right"/>
+        <w:rPr>
+          <w:lang w:val="uk-UA"/>
+        </w:rPr>
+      </w:pPr>
+      <w:r>
+        <w:rPr>
+          <w:lang w:val="uk-UA"/>
+        </w:rPr>
+        <w:t>Виняткові ситуації</w:t>
+      </w:r>
+    </w:p>
+    <w:p>
+      <w:pPr>
+        <w:rPr>
+          <w:lang w:val="uk-UA"/>
+        </w:rPr>
+      </w:pPr>
+      <w:r>
+        <w:rPr>
+          <w:lang w:val="uk-UA"/>
+        </w:rPr>
+        <w:t>Під час виконання практичного завдання до Теми №3 було надано варіанти рішення до наступних задач:</w:t>
+      </w:r>
+    </w:p>
+    <w:p>
+      <w:pPr>
+        <w:rPr>
+          <w:lang w:val="uk-UA"/>
+        </w:rPr>
+      </w:pPr>
+      <w:r>
+        <w:rPr>
+          <w:lang w:val="uk-UA"/>
+        </w:rPr>
+        <w:t>Розширити програму калькулятор функцією запитів даних для виконання операцій від користувача, що обробляє виняткові ситуації</w:t>
+      </w:r>
+      <w:r>
+        <w:rPr>
+          <w:lang w:val="uk-UA"/>
+        </w:rPr>
+        <w:t>.</w:t>
+      </w:r>
+    </w:p>
+    <w:p>
+      <w:pPr>
+        <w:rPr>
+          <w:b/>
+          <w:bCs/>
+          <w:lang w:val="uk-UA"/>
+        </w:rPr>
+      </w:pPr>
+      <w:r>
+        <w:rPr>
+          <w:b/>
+          <w:bCs/>
+          <w:lang w:val="uk-UA"/>
+        </w:rPr>
+        <w:t>Текст програми:</w:t>
+      </w:r>
+    </w:p>
+    <w:p>
+      <w:pPr>
+        <w:jc w:val="center"/>
+        <w:rPr>
+          <w:lang w:val="uk-UA"/>
+        </w:rPr>
+      </w:pPr>
+      <w:r>
+        <w:rPr>
+          <w:noProof/>
+          <w:lang w:val="uk-UA"/>
+        </w:rPr>
+        <w:drawing>
+          <wp:inline distT="0" distB="0" distL="0" distR="0" wp14:anchorId="2F4C9817" wp14:editId="030A69C6">
+            <wp:extent cx="5951220" cy="6734714"/>
+            <wp:effectExtent l="0" t="0" r="0" b="9525"/>
+            <wp:docPr id="21" name="Рисунок 21"/>
+            <wp:cNvGraphicFramePr>
+              <a:graphicFrameLocks xmlns:a="http://schemas.openxmlformats.org/drawingml/2006/main" noChangeAspect="1"/>
+            </wp:cNvGraphicFramePr>
+            <a:graphic xmlns:a="http://schemas.openxmlformats.org/drawingml/2006/main">
+              <a:graphicData uri="http://schemas.openxmlformats.org/drawingml/2006/picture">
+                <pic:pic xmlns:pic="http://schemas.openxmlformats.org/drawingml/2006/picture">
+                  <pic:nvPicPr>
+                    <pic:cNvPr id="1" name=""/>
+                    <pic:cNvPicPr/>
+                  </pic:nvPicPr>
+                  <pic:blipFill>
+                    <a:blip r:embed="rId35"/>
+                    <a:stretch>
+                      <a:fillRect/>
+                    </a:stretch>
+                  </pic:blipFill>
+                  <pic:spPr>
+                    <a:xfrm>
+                      <a:off x="0" y="0"/>
+                      <a:ext cx="5956898" cy="6741140"/>
+                    </a:xfrm>
+                    <a:prstGeom prst="rect">
+                      <a:avLst/>
+                    </a:prstGeom>
+                  </pic:spPr>
+                </pic:pic>
+              </a:graphicData>
+            </a:graphic>
+          </wp:inline>
+        </w:drawing>
+      </w:r>
+    </w:p>
+    <w:p>
+      <w:pPr>
+        <w:rPr>
+          <w:b/>
+          <w:bCs/>
+          <w:lang w:val="ru-RU"/>
+        </w:rPr>
+      </w:pPr>
+      <w:r>
+        <w:rPr>
+          <w:b/>
+          <w:bCs/>
+          <w:lang w:val="uk-UA"/>
+        </w:rPr>
+        <w:lastRenderedPageBreak/>
+        <w:t xml:space="preserve">Посилання на </w:t>
+      </w:r>
+      <w:r>
+        <w:rPr>
+          <w:b/>
+          <w:bCs/>
+        </w:rPr>
+        <w:t>github</w:t>
+      </w:r>
+      <w:r>
+        <w:rPr>
+          <w:b/>
+          <w:bCs/>
+          <w:lang w:val="ru-RU"/>
+        </w:rPr>
+        <w:t>:</w:t>
+      </w:r>
+    </w:p>
+    <w:p>
+      <w:pPr>
+        <w:rPr>
+          <w:lang w:val="uk-UA"/>
+        </w:rPr>
+      </w:pPr>
+      <w:hyperlink r:id="rId36" w:history="1">
+        <w:r>
+          <w:rPr>
+            <w:rStyle w:val="a4"/>
+            <w:lang w:val="uk-UA"/>
+          </w:rPr>
+          <w:t>https://github.com/ihubar/TP-KB-242-Vladyslav-Hubar/blob/main/topic_04/task_01.py</w:t>
+        </w:r>
+      </w:hyperlink>
+    </w:p>
+    <w:p>
+      <w:pPr>
+        <w:rPr>
+          <w:b/>
+          <w:bCs/>
+          <w:lang w:val="ru-RU"/>
+        </w:rPr>
+      </w:pPr>
+      <w:r>
+        <w:rPr>
+          <w:b/>
+          <w:bCs/>
+          <w:lang w:val="uk-UA"/>
+        </w:rPr>
+        <w:t xml:space="preserve">Знімок екрану з посилання на </w:t>
+      </w:r>
+      <w:r>
+        <w:rPr>
+          <w:b/>
+          <w:bCs/>
+        </w:rPr>
+        <w:t>github</w:t>
+      </w:r>
+      <w:r>
+        <w:rPr>
+          <w:b/>
+          <w:bCs/>
+          <w:lang w:val="ru-RU"/>
+        </w:rPr>
+        <w:t>:</w:t>
+      </w:r>
+    </w:p>
+    <w:p>
+      <w:pPr>
+        <w:jc w:val="center"/>
+        <w:rPr>
+          <w:lang w:val="uk-UA"/>
+        </w:rPr>
+      </w:pPr>
+      <w:r>
+        <w:rPr>
+          <w:lang w:val="uk-UA"/>
+        </w:rPr>
+        <w:drawing>
+          <wp:inline distT="0" distB="0" distL="0" distR="0" wp14:anchorId="790D16B5" wp14:editId="73ADB9A4">
+            <wp:extent cx="6120765" cy="3503295"/>
+            <wp:effectExtent l="0" t="0" r="0" b="1905"/>
+            <wp:docPr id="22" name="Рисунок 22"/>
+            <wp:cNvGraphicFramePr>
+              <a:graphicFrameLocks xmlns:a="http://schemas.openxmlformats.org/drawingml/2006/main" noChangeAspect="1"/>
+            </wp:cNvGraphicFramePr>
+            <a:graphic xmlns:a="http://schemas.openxmlformats.org/drawingml/2006/main">
+              <a:graphicData uri="http://schemas.openxmlformats.org/drawingml/2006/picture">
+                <pic:pic xmlns:pic="http://schemas.openxmlformats.org/drawingml/2006/picture">
+                  <pic:nvPicPr>
+                    <pic:cNvPr id="1" name=""/>
+                    <pic:cNvPicPr/>
+                  </pic:nvPicPr>
+                  <pic:blipFill>
+                    <a:blip r:embed="rId37"/>
+                    <a:stretch>
+                      <a:fillRect/>
+                    </a:stretch>
+                  </pic:blipFill>
+                  <pic:spPr>
+                    <a:xfrm>
+                      <a:off x="0" y="0"/>
+                      <a:ext cx="6120765" cy="3503295"/>
                     </a:xfrm>
                     <a:prstGeom prst="rect">
                       <a:avLst/>

</xml_diff>

<commit_message>
add solution for topic 5 and update report file
</commit_message>
<xml_diff>
--- a/TP-KB-242-Vladyslav-Hubar-lpr.docx
+++ b/TP-KB-242-Vladyslav-Hubar-lpr.docx
@@ -3266,7 +3266,16 @@
         <w:rPr>
           <w:lang w:val="uk-UA"/>
         </w:rPr>
-        <w:t>Під час виконання практичного завдання до Теми №3 було надано варіанти рішення до наступних задач:</w:t>
+        <w:t>Під час виконання практичного завдання до Теми №</w:t>
+      </w:r>
+      <w:r>
+        <w:t>4</w:t>
+      </w:r>
+      <w:r>
+        <w:rPr>
+          <w:lang w:val="uk-UA"/>
+        </w:rPr>
+        <w:t xml:space="preserve"> було надано варіанти рішення до наступних задач:</w:t>
       </w:r>
     </w:p>
     <w:p>
@@ -3444,6 +3453,7 @@
       </w:pPr>
       <w:r>
         <w:rPr>
+          <w:noProof/>
           <w:lang w:val="uk-UA"/>
         </w:rPr>
         <w:drawing>
@@ -3483,6 +3493,464 @@
         </w:drawing>
       </w:r>
     </w:p>
+    <w:p>
+      <w:pPr>
+        <w:spacing w:line="259" w:lineRule="auto"/>
+        <w:ind w:firstLine="0"/>
+        <w:jc w:val="left"/>
+        <w:rPr>
+          <w:lang w:val="uk-UA"/>
+        </w:rPr>
+      </w:pPr>
+      <w:r>
+        <w:rPr>
+          <w:lang w:val="uk-UA"/>
+        </w:rPr>
+        <w:br w:type="page"/>
+      </w:r>
+    </w:p>
+    <w:p>
+      <w:pPr>
+        <w:jc w:val="right"/>
+      </w:pPr>
+      <w:r>
+        <w:rPr>
+          <w:lang w:val="uk-UA"/>
+        </w:rPr>
+        <w:lastRenderedPageBreak/>
+        <w:t>Звіт до Теми №</w:t>
+      </w:r>
+      <w:r>
+        <w:t>5</w:t>
+      </w:r>
+    </w:p>
+    <w:p>
+      <w:pPr>
+        <w:jc w:val="right"/>
+        <w:rPr>
+          <w:lang w:val="uk-UA"/>
+        </w:rPr>
+      </w:pPr>
+      <w:r>
+        <w:rPr>
+          <w:lang w:val="uk-UA"/>
+        </w:rPr>
+        <w:t>Бібліотеки</w:t>
+      </w:r>
+    </w:p>
+    <w:p>
+      <w:pPr>
+        <w:rPr>
+          <w:lang w:val="uk-UA"/>
+        </w:rPr>
+      </w:pPr>
+      <w:r>
+        <w:rPr>
+          <w:lang w:val="uk-UA"/>
+        </w:rPr>
+        <w:t>Під час виконання практичного завдання до Теми №</w:t>
+      </w:r>
+      <w:r>
+        <w:rPr>
+          <w:lang w:val="uk-UA"/>
+        </w:rPr>
+        <w:t>5</w:t>
+      </w:r>
+      <w:r>
+        <w:rPr>
+          <w:lang w:val="uk-UA"/>
+        </w:rPr>
+        <w:t xml:space="preserve"> було надано варіанти рішення до наступних задач:</w:t>
+      </w:r>
+    </w:p>
+    <w:p>
+      <w:pPr>
+        <w:rPr>
+          <w:rFonts w:eastAsiaTheme="minorHAnsi"/>
+          <w:lang w:val="uk-UA"/>
+        </w:rPr>
+      </w:pPr>
+      <w:r>
+        <w:rPr>
+          <w:lang w:val="uk-UA"/>
+        </w:rPr>
+        <w:t xml:space="preserve">Гра з комп’ютером: камінь, ножиці, папір. Програма виконує запит від користувача на введення одного із значень ["stone", "scissor", "paper"]. Наступним кроком, використовуючи модуль </w:t>
+      </w:r>
+      <w:r>
+        <w:t>random</w:t>
+      </w:r>
+      <w:r>
+        <w:rPr>
+          <w:lang w:val="uk-UA"/>
+        </w:rPr>
+        <w:t>,</w:t>
+      </w:r>
+      <w:r>
+        <w:rPr>
+          <w:lang w:val="ru-RU"/>
+        </w:rPr>
+        <w:t xml:space="preserve"> </w:t>
+      </w:r>
+      <w:r>
+        <w:rPr>
+          <w:lang w:val="uk-UA"/>
+        </w:rPr>
+        <w:t>програма у випадковому порядку вибирає одне із значень ["stone", "scissor", "paper"]. В залежності від умови, що камінь перемагає ножиці, ножиці перемагають папір, а папір перемагає камінь визначити переможця.</w:t>
+      </w:r>
+    </w:p>
+    <w:p>
+      <w:pPr>
+        <w:rPr>
+          <w:b/>
+          <w:bCs/>
+          <w:lang w:val="uk-UA"/>
+        </w:rPr>
+      </w:pPr>
+      <w:r>
+        <w:rPr>
+          <w:b/>
+          <w:bCs/>
+          <w:lang w:val="uk-UA"/>
+        </w:rPr>
+        <w:t>Текст програми:</w:t>
+      </w:r>
+    </w:p>
+    <w:p>
+      <w:r>
+        <w:drawing>
+          <wp:inline distT="0" distB="0" distL="0" distR="0" wp14:anchorId="2947966A" wp14:editId="189AEDDE">
+            <wp:extent cx="4411980" cy="5667054"/>
+            <wp:effectExtent l="0" t="0" r="7620" b="0"/>
+            <wp:docPr id="23" name="Рисунок 23"/>
+            <wp:cNvGraphicFramePr>
+              <a:graphicFrameLocks xmlns:a="http://schemas.openxmlformats.org/drawingml/2006/main" noChangeAspect="1"/>
+            </wp:cNvGraphicFramePr>
+            <a:graphic xmlns:a="http://schemas.openxmlformats.org/drawingml/2006/main">
+              <a:graphicData uri="http://schemas.openxmlformats.org/drawingml/2006/picture">
+                <pic:pic xmlns:pic="http://schemas.openxmlformats.org/drawingml/2006/picture">
+                  <pic:nvPicPr>
+                    <pic:cNvPr id="1" name=""/>
+                    <pic:cNvPicPr/>
+                  </pic:nvPicPr>
+                  <pic:blipFill>
+                    <a:blip r:embed="rId38"/>
+                    <a:stretch>
+                      <a:fillRect/>
+                    </a:stretch>
+                  </pic:blipFill>
+                  <pic:spPr>
+                    <a:xfrm>
+                      <a:off x="0" y="0"/>
+                      <a:ext cx="4418518" cy="5675452"/>
+                    </a:xfrm>
+                    <a:prstGeom prst="rect">
+                      <a:avLst/>
+                    </a:prstGeom>
+                  </pic:spPr>
+                </pic:pic>
+              </a:graphicData>
+            </a:graphic>
+          </wp:inline>
+        </w:drawing>
+      </w:r>
+    </w:p>
+    <w:p>
+      <w:pPr>
+        <w:rPr>
+          <w:rFonts w:eastAsiaTheme="minorHAnsi"/>
+          <w:lang w:val="uk-UA"/>
+        </w:rPr>
+      </w:pPr>
+      <w:r>
+        <w:rPr>
+          <w:lang w:val="uk-UA"/>
+        </w:rPr>
+        <w:lastRenderedPageBreak/>
+        <w:t xml:space="preserve">Програма конвертування іноземної валюти в українську гривню. Для отримання актуальних курсів валют необхідно використовувати </w:t>
+      </w:r>
+      <w:r>
+        <w:t>API</w:t>
+      </w:r>
+      <w:r>
+        <w:rPr>
+          <w:lang w:val="ru-RU"/>
+        </w:rPr>
+        <w:t xml:space="preserve"> </w:t>
+      </w:r>
+      <w:r>
+        <w:rPr>
+          <w:lang w:val="uk-UA"/>
+        </w:rPr>
+        <w:t xml:space="preserve">НБУ та модуль, що надає можливість виконувати запити до сторонніх сервісів requests. Достатня умова роботи – можливість конвертації для трьох іноземних валют </w:t>
+      </w:r>
+      <w:r>
+        <w:t>EUR</w:t>
+      </w:r>
+      <w:r>
+        <w:rPr>
+          <w:lang w:val="uk-UA"/>
+        </w:rPr>
+        <w:t xml:space="preserve">, </w:t>
+      </w:r>
+      <w:r>
+        <w:t>USD</w:t>
+      </w:r>
+      <w:r>
+        <w:rPr>
+          <w:lang w:val="uk-UA"/>
+        </w:rPr>
+        <w:t xml:space="preserve">, </w:t>
+      </w:r>
+      <w:r>
+        <w:t>PLN</w:t>
+      </w:r>
+      <w:r>
+        <w:rPr>
+          <w:lang w:val="uk-UA"/>
+        </w:rPr>
+        <w:t>. Користувачу надається можливість введення кількості та типу валюти, результат роботи програми – конвертоване значення в українських гривнях.</w:t>
+      </w:r>
+    </w:p>
+    <w:p>
+      <w:pPr>
+        <w:rPr>
+          <w:b/>
+          <w:bCs/>
+        </w:rPr>
+      </w:pPr>
+      <w:r>
+        <w:rPr>
+          <w:b/>
+          <w:bCs/>
+          <w:lang w:val="uk-UA"/>
+        </w:rPr>
+        <w:t>Текст програми</w:t>
+      </w:r>
+      <w:r>
+        <w:rPr>
+          <w:b/>
+          <w:bCs/>
+        </w:rPr>
+        <w:t>:</w:t>
+      </w:r>
+    </w:p>
+    <w:p>
+      <w:pPr>
+        <w:jc w:val="center"/>
+      </w:pPr>
+      <w:r>
+        <w:drawing>
+          <wp:inline distT="0" distB="0" distL="0" distR="0" wp14:anchorId="53C9915B" wp14:editId="3698CDB7">
+            <wp:extent cx="6103620" cy="4262846"/>
+            <wp:effectExtent l="0" t="0" r="0" b="4445"/>
+            <wp:docPr id="24" name="Рисунок 24"/>
+            <wp:cNvGraphicFramePr>
+              <a:graphicFrameLocks xmlns:a="http://schemas.openxmlformats.org/drawingml/2006/main" noChangeAspect="1"/>
+            </wp:cNvGraphicFramePr>
+            <a:graphic xmlns:a="http://schemas.openxmlformats.org/drawingml/2006/main">
+              <a:graphicData uri="http://schemas.openxmlformats.org/drawingml/2006/picture">
+                <pic:pic xmlns:pic="http://schemas.openxmlformats.org/drawingml/2006/picture">
+                  <pic:nvPicPr>
+                    <pic:cNvPr id="1" name=""/>
+                    <pic:cNvPicPr/>
+                  </pic:nvPicPr>
+                  <pic:blipFill>
+                    <a:blip r:embed="rId39"/>
+                    <a:stretch>
+                      <a:fillRect/>
+                    </a:stretch>
+                  </pic:blipFill>
+                  <pic:spPr>
+                    <a:xfrm>
+                      <a:off x="0" y="0"/>
+                      <a:ext cx="6116332" cy="4271724"/>
+                    </a:xfrm>
+                    <a:prstGeom prst="rect">
+                      <a:avLst/>
+                    </a:prstGeom>
+                  </pic:spPr>
+                </pic:pic>
+              </a:graphicData>
+            </a:graphic>
+          </wp:inline>
+        </w:drawing>
+      </w:r>
+    </w:p>
+    <w:p>
+      <w:pPr>
+        <w:spacing w:line="259" w:lineRule="auto"/>
+        <w:ind w:firstLine="0"/>
+        <w:jc w:val="left"/>
+      </w:pPr>
+      <w:r>
+        <w:br w:type="page"/>
+      </w:r>
+    </w:p>
+    <w:p>
+      <w:pPr>
+        <w:rPr>
+          <w:rFonts w:eastAsiaTheme="minorHAnsi"/>
+          <w:lang w:val="uk-UA"/>
+        </w:rPr>
+      </w:pPr>
+      <w:r>
+        <w:rPr>
+          <w:lang w:val="uk-UA"/>
+        </w:rPr>
+        <w:lastRenderedPageBreak/>
+        <w:t>Використання модулів для програми калькулятор. Функції додавання, віднімання, множення та ділення перенести в файл functions.py. Функції запиту на введення даних для операцій та самих операцій перемістити в файл operations.py. Програму калькулятор реалізувати в файлі calc.py, до якого підключають файл functions.py та operations.py.</w:t>
+      </w:r>
+    </w:p>
+    <w:p>
+      <w:pPr>
+        <w:rPr>
+          <w:b/>
+          <w:bCs/>
+        </w:rPr>
+      </w:pPr>
+      <w:r>
+        <w:rPr>
+          <w:b/>
+          <w:bCs/>
+          <w:lang w:val="uk-UA"/>
+        </w:rPr>
+        <w:t>Текст програми</w:t>
+      </w:r>
+      <w:r>
+        <w:rPr>
+          <w:b/>
+          <w:bCs/>
+        </w:rPr>
+        <w:t>:</w:t>
+      </w:r>
+    </w:p>
+    <w:p>
+      <w:pPr>
+        <w:jc w:val="center"/>
+      </w:pPr>
+      <w:r>
+        <w:drawing>
+          <wp:inline distT="0" distB="0" distL="0" distR="0" wp14:anchorId="6A1D174D" wp14:editId="54779256">
+            <wp:extent cx="4236720" cy="3727733"/>
+            <wp:effectExtent l="0" t="0" r="0" b="6350"/>
+            <wp:docPr id="25" name="Рисунок 25"/>
+            <wp:cNvGraphicFramePr>
+              <a:graphicFrameLocks xmlns:a="http://schemas.openxmlformats.org/drawingml/2006/main" noChangeAspect="1"/>
+            </wp:cNvGraphicFramePr>
+            <a:graphic xmlns:a="http://schemas.openxmlformats.org/drawingml/2006/main">
+              <a:graphicData uri="http://schemas.openxmlformats.org/drawingml/2006/picture">
+                <pic:pic xmlns:pic="http://schemas.openxmlformats.org/drawingml/2006/picture">
+                  <pic:nvPicPr>
+                    <pic:cNvPr id="1" name=""/>
+                    <pic:cNvPicPr/>
+                  </pic:nvPicPr>
+                  <pic:blipFill>
+                    <a:blip r:embed="rId40"/>
+                    <a:stretch>
+                      <a:fillRect/>
+                    </a:stretch>
+                  </pic:blipFill>
+                  <pic:spPr>
+                    <a:xfrm>
+                      <a:off x="0" y="0"/>
+                      <a:ext cx="4238453" cy="3729258"/>
+                    </a:xfrm>
+                    <a:prstGeom prst="rect">
+                      <a:avLst/>
+                    </a:prstGeom>
+                  </pic:spPr>
+                </pic:pic>
+              </a:graphicData>
+            </a:graphic>
+          </wp:inline>
+        </w:drawing>
+      </w:r>
+    </w:p>
+    <w:p>
+      <w:pPr>
+        <w:jc w:val="center"/>
+      </w:pPr>
+      <w:r>
+        <w:drawing>
+          <wp:inline distT="0" distB="0" distL="0" distR="0" wp14:anchorId="3D2A770E" wp14:editId="737C4F56">
+            <wp:extent cx="5473065" cy="3288154"/>
+            <wp:effectExtent l="0" t="0" r="0" b="7620"/>
+            <wp:docPr id="26" name="Рисунок 26"/>
+            <wp:cNvGraphicFramePr>
+              <a:graphicFrameLocks xmlns:a="http://schemas.openxmlformats.org/drawingml/2006/main" noChangeAspect="1"/>
+            </wp:cNvGraphicFramePr>
+            <a:graphic xmlns:a="http://schemas.openxmlformats.org/drawingml/2006/main">
+              <a:graphicData uri="http://schemas.openxmlformats.org/drawingml/2006/picture">
+                <pic:pic xmlns:pic="http://schemas.openxmlformats.org/drawingml/2006/picture">
+                  <pic:nvPicPr>
+                    <pic:cNvPr id="1" name=""/>
+                    <pic:cNvPicPr/>
+                  </pic:nvPicPr>
+                  <pic:blipFill>
+                    <a:blip r:embed="rId41"/>
+                    <a:stretch>
+                      <a:fillRect/>
+                    </a:stretch>
+                  </pic:blipFill>
+                  <pic:spPr>
+                    <a:xfrm>
+                      <a:off x="0" y="0"/>
+                      <a:ext cx="5473537" cy="3288438"/>
+                    </a:xfrm>
+                    <a:prstGeom prst="rect">
+                      <a:avLst/>
+                    </a:prstGeom>
+                  </pic:spPr>
+                </pic:pic>
+              </a:graphicData>
+            </a:graphic>
+          </wp:inline>
+        </w:drawing>
+      </w:r>
+    </w:p>
+    <w:p>
+      <w:pPr>
+        <w:jc w:val="center"/>
+      </w:pPr>
+      <w:r>
+        <w:lastRenderedPageBreak/>
+        <w:drawing>
+          <wp:inline distT="0" distB="0" distL="0" distR="0" wp14:anchorId="251BE1FD" wp14:editId="233AB602">
+            <wp:extent cx="5832822" cy="5608320"/>
+            <wp:effectExtent l="0" t="0" r="0" b="0"/>
+            <wp:docPr id="27" name="Рисунок 27"/>
+            <wp:cNvGraphicFramePr>
+              <a:graphicFrameLocks xmlns:a="http://schemas.openxmlformats.org/drawingml/2006/main" noChangeAspect="1"/>
+            </wp:cNvGraphicFramePr>
+            <a:graphic xmlns:a="http://schemas.openxmlformats.org/drawingml/2006/main">
+              <a:graphicData uri="http://schemas.openxmlformats.org/drawingml/2006/picture">
+                <pic:pic xmlns:pic="http://schemas.openxmlformats.org/drawingml/2006/picture">
+                  <pic:nvPicPr>
+                    <pic:cNvPr id="1" name=""/>
+                    <pic:cNvPicPr/>
+                  </pic:nvPicPr>
+                  <pic:blipFill>
+                    <a:blip r:embed="rId42"/>
+                    <a:stretch>
+                      <a:fillRect/>
+                    </a:stretch>
+                  </pic:blipFill>
+                  <pic:spPr>
+                    <a:xfrm>
+                      <a:off x="0" y="0"/>
+                      <a:ext cx="5836753" cy="5612100"/>
+                    </a:xfrm>
+                    <a:prstGeom prst="rect">
+                      <a:avLst/>
+                    </a:prstGeom>
+                  </pic:spPr>
+                </pic:pic>
+              </a:graphicData>
+            </a:graphic>
+          </wp:inline>
+        </w:drawing>
+      </w:r>
+    </w:p>
     <w:sectPr>
       <w:pgSz w:w="11906" w:h="16838"/>
       <w:pgMar w:top="850" w:right="850" w:bottom="850" w:left="1417" w:header="708" w:footer="708" w:gutter="0"/>
@@ -3496,6 +3964,92 @@
 <file path=word/numbering.xml><?xml version="1.0" encoding="utf-8"?>
 <w:numbering xmlns:wpc="http://schemas.microsoft.com/office/word/2010/wordprocessingCanvas" xmlns:cx="http://schemas.microsoft.com/office/drawing/2014/chartex" xmlns:cx1="http://schemas.microsoft.com/office/drawing/2015/9/8/chartex" xmlns:cx2="http://schemas.microsoft.com/office/drawing/2015/10/21/chartex" xmlns:cx3="http://schemas.microsoft.com/office/drawing/2016/5/9/chartex" xmlns:cx4="http://schemas.microsoft.com/office/drawing/2016/5/10/chartex" xmlns:cx5="http://schemas.microsoft.com/office/drawing/2016/5/11/chartex" xmlns:cx6="http://schemas.microsoft.com/office/drawing/2016/5/12/chartex" xmlns:cx7="http://schemas.microsoft.com/office/drawing/2016/5/13/chartex" xmlns:cx8="http://schemas.microsoft.com/office/drawing/2016/5/14/chartex" xmlns:mc="http://schemas.openxmlformats.org/markup-compatibility/2006" xmlns:aink="http://schemas.microsoft.com/office/drawing/2016/ink" xmlns:am3d="http://schemas.microsoft.com/office/drawing/2017/model3d" xmlns:o="urn:schemas-microsoft-com:office:office" xmlns:r="http://schemas.openxmlformats.org/officeDocument/2006/relationships" xmlns:m="http://schemas.openxmlformats.org/officeDocument/2006/math" xmlns:v="urn:schemas-microsoft-com:vml" xmlns:wp14="http://schemas.microsoft.com/office/word/2010/wordprocessingDrawing" xmlns:wp="http://schemas.openxmlformats.org/drawingml/2006/wordprocessingDrawing" xmlns:w10="urn:schemas-microsoft-com:office:word" xmlns:w="http://schemas.openxmlformats.org/wordprocessingml/2006/main" xmlns:w14="http://schemas.microsoft.com/office/word/2010/wordml" xmlns:w15="http://schemas.microsoft.com/office/word/2012/wordml" xmlns:w16cex="http://schemas.microsoft.com/office/word/2018/wordml/cex" xmlns:w16cid="http://schemas.microsoft.com/office/word/2016/wordml/cid" xmlns:w16="http://schemas.microsoft.com/office/word/2018/wordml" xmlns:w16sdtdh="http://schemas.microsoft.com/office/word/2020/wordml/sdtdatahash" xmlns:w16se="http://schemas.microsoft.com/office/word/2015/wordml/symex" xmlns:wpg="http://schemas.microsoft.com/office/word/2010/wordprocessingGroup" xmlns:wpi="http://schemas.microsoft.com/office/word/2010/wordprocessingInk" xmlns:wne="http://schemas.microsoft.com/office/word/2006/wordml" xmlns:wps="http://schemas.microsoft.com/office/word/2010/wordprocessingShape" mc:Ignorable="w14 w15 w16se w16cid w16 w16cex w16sdtdh wp14">
   <w:abstractNum w:abstractNumId="0" w15:restartNumberingAfterBreak="0">
+    <w:nsid w:val="117A15B7"/>
+    <w:multiLevelType w:val="hybridMultilevel"/>
+    <w:tmpl w:val="6BEA8B16"/>
+    <w:lvl w:ilvl="0" w:tplc="04090011">
+      <w:start w:val="1"/>
+      <w:numFmt w:val="decimal"/>
+      <w:lvlText w:val="%1)"/>
+      <w:lvlJc w:val="left"/>
+      <w:pPr>
+        <w:ind w:left="720" w:hanging="360"/>
+      </w:pPr>
+    </w:lvl>
+    <w:lvl w:ilvl="1" w:tplc="04090019">
+      <w:start w:val="1"/>
+      <w:numFmt w:val="lowerLetter"/>
+      <w:lvlText w:val="%2."/>
+      <w:lvlJc w:val="left"/>
+      <w:pPr>
+        <w:ind w:left="1440" w:hanging="360"/>
+      </w:pPr>
+    </w:lvl>
+    <w:lvl w:ilvl="2" w:tplc="0409001B">
+      <w:start w:val="1"/>
+      <w:numFmt w:val="lowerRoman"/>
+      <w:lvlText w:val="%3."/>
+      <w:lvlJc w:val="right"/>
+      <w:pPr>
+        <w:ind w:left="2160" w:hanging="180"/>
+      </w:pPr>
+    </w:lvl>
+    <w:lvl w:ilvl="3" w:tplc="0409000F">
+      <w:start w:val="1"/>
+      <w:numFmt w:val="decimal"/>
+      <w:lvlText w:val="%4."/>
+      <w:lvlJc w:val="left"/>
+      <w:pPr>
+        <w:ind w:left="2880" w:hanging="360"/>
+      </w:pPr>
+    </w:lvl>
+    <w:lvl w:ilvl="4" w:tplc="04090019">
+      <w:start w:val="1"/>
+      <w:numFmt w:val="lowerLetter"/>
+      <w:lvlText w:val="%5."/>
+      <w:lvlJc w:val="left"/>
+      <w:pPr>
+        <w:ind w:left="3600" w:hanging="360"/>
+      </w:pPr>
+    </w:lvl>
+    <w:lvl w:ilvl="5" w:tplc="0409001B">
+      <w:start w:val="1"/>
+      <w:numFmt w:val="lowerRoman"/>
+      <w:lvlText w:val="%6."/>
+      <w:lvlJc w:val="right"/>
+      <w:pPr>
+        <w:ind w:left="4320" w:hanging="180"/>
+      </w:pPr>
+    </w:lvl>
+    <w:lvl w:ilvl="6" w:tplc="0409000F">
+      <w:start w:val="1"/>
+      <w:numFmt w:val="decimal"/>
+      <w:lvlText w:val="%7."/>
+      <w:lvlJc w:val="left"/>
+      <w:pPr>
+        <w:ind w:left="5040" w:hanging="360"/>
+      </w:pPr>
+    </w:lvl>
+    <w:lvl w:ilvl="7" w:tplc="04090019">
+      <w:start w:val="1"/>
+      <w:numFmt w:val="lowerLetter"/>
+      <w:lvlText w:val="%8."/>
+      <w:lvlJc w:val="left"/>
+      <w:pPr>
+        <w:ind w:left="5760" w:hanging="360"/>
+      </w:pPr>
+    </w:lvl>
+    <w:lvl w:ilvl="8" w:tplc="0409001B">
+      <w:start w:val="1"/>
+      <w:numFmt w:val="lowerRoman"/>
+      <w:lvlText w:val="%9."/>
+      <w:lvlJc w:val="right"/>
+      <w:pPr>
+        <w:ind w:left="6480" w:hanging="180"/>
+      </w:pPr>
+    </w:lvl>
+  </w:abstractNum>
+  <w:abstractNum w:abstractNumId="1" w15:restartNumberingAfterBreak="0">
     <w:nsid w:val="1A957B1B"/>
     <w:multiLevelType w:val="hybridMultilevel"/>
     <w:tmpl w:val="E6D05908"/>
@@ -3581,7 +4135,7 @@
       </w:pPr>
     </w:lvl>
   </w:abstractNum>
-  <w:abstractNum w:abstractNumId="1" w15:restartNumberingAfterBreak="0">
+  <w:abstractNum w:abstractNumId="2" w15:restartNumberingAfterBreak="0">
     <w:nsid w:val="61597136"/>
     <w:multiLevelType w:val="hybridMultilevel"/>
     <w:tmpl w:val="CBC02F5A"/>
@@ -3667,7 +4221,7 @@
       </w:pPr>
     </w:lvl>
   </w:abstractNum>
-  <w:abstractNum w:abstractNumId="2" w15:restartNumberingAfterBreak="0">
+  <w:abstractNum w:abstractNumId="3" w15:restartNumberingAfterBreak="0">
     <w:nsid w:val="6CE54FE5"/>
     <w:multiLevelType w:val="hybridMultilevel"/>
     <w:tmpl w:val="BDD2D9F2"/>
@@ -3754,10 +4308,10 @@
     </w:lvl>
   </w:abstractNum>
   <w:num w:numId="1">
-    <w:abstractNumId w:val="2"/>
+    <w:abstractNumId w:val="3"/>
   </w:num>
   <w:num w:numId="2">
-    <w:abstractNumId w:val="1"/>
+    <w:abstractNumId w:val="2"/>
     <w:lvlOverride w:ilvl="0">
       <w:startOverride w:val="1"/>
     </w:lvlOverride>
@@ -3787,13 +4341,43 @@
     </w:lvlOverride>
   </w:num>
   <w:num w:numId="3">
+    <w:abstractNumId w:val="2"/>
+  </w:num>
+  <w:num w:numId="4">
     <w:abstractNumId w:val="1"/>
   </w:num>
-  <w:num w:numId="4">
+  <w:num w:numId="5">
+    <w:abstractNumId w:val="3"/>
+    <w:lvlOverride w:ilvl="0">
+      <w:startOverride w:val="1"/>
+    </w:lvlOverride>
+    <w:lvlOverride w:ilvl="1">
+      <w:startOverride w:val="1"/>
+    </w:lvlOverride>
+    <w:lvlOverride w:ilvl="2">
+      <w:startOverride w:val="1"/>
+    </w:lvlOverride>
+    <w:lvlOverride w:ilvl="3">
+      <w:startOverride w:val="1"/>
+    </w:lvlOverride>
+    <w:lvlOverride w:ilvl="4">
+      <w:startOverride w:val="1"/>
+    </w:lvlOverride>
+    <w:lvlOverride w:ilvl="5">
+      <w:startOverride w:val="1"/>
+    </w:lvlOverride>
+    <w:lvlOverride w:ilvl="6">
+      <w:startOverride w:val="1"/>
+    </w:lvlOverride>
+    <w:lvlOverride w:ilvl="7">
+      <w:startOverride w:val="1"/>
+    </w:lvlOverride>
+    <w:lvlOverride w:ilvl="8">
+      <w:startOverride w:val="1"/>
+    </w:lvlOverride>
+  </w:num>
+  <w:num w:numId="6">
     <w:abstractNumId w:val="0"/>
-  </w:num>
-  <w:num w:numId="5">
-    <w:abstractNumId w:val="2"/>
     <w:lvlOverride w:ilvl="0">
       <w:startOverride w:val="1"/>
     </w:lvlOverride>

</xml_diff>